<commit_message>
Corregidas erratas en documentación y ampliada la presentación.
</commit_message>
<xml_diff>
--- a/Optimización de variables en modelos predictivos.docx
+++ b/Optimización de variables en modelos predictivos.docx
@@ -540,6 +540,15 @@
       </w:r>
       <w:r>
         <w:instrText xml:space="preserve"> INCLUDEPICTURE "https://assets.weforum.org/editor/zaRCI6KenqRe9bTipJnjYLvzOuzZpnhI-Tzxa9oVjdo.jpg" \* MERGEFORMATINET </w:instrText>
+      </w:r>
+      <w:r>
+        <w:fldChar w:fldCharType="separate"/>
+      </w:r>
+      <w:r>
+        <w:fldChar w:fldCharType="begin"/>
+      </w:r>
+      <w:r>
+        <w:instrText xml:space="preserve"> INCLUDEPICTURE  "https://assets.weforum.org/editor/zaRCI6KenqRe9bTipJnjYLvzOuzZpnhI-Tzxa9oVjdo.jpg" \* MERGEFORMATINET </w:instrText>
       </w:r>
       <w:r>
         <w:fldChar w:fldCharType="separate"/>
@@ -621,6 +630,9 @@
       <w:r>
         <w:fldChar w:fldCharType="end"/>
       </w:r>
+      <w:r>
+        <w:fldChar w:fldCharType="end"/>
+      </w:r>
     </w:p>
     <w:p>
       <w:pPr>
@@ -772,7 +784,37 @@
           <w:lang w:val="es-ES"/>
         </w:rPr>
         <w:lastRenderedPageBreak/>
-        <w:t xml:space="preserve">de casos o pocas variables, no toma gran relevancia realizar una optimización de recursos, ya que no suponen un problema, aunque, en campos de trabajo y escenarios en los que se utilizan estas técnicas reales y en la práctica, cuando se trata de tratar con tal enorme cantidad de datos debe tenerse cuidado, no puede considerarse como un campo de trabajo trivial. </w:t>
+        <w:t xml:space="preserve">de casos o pocas variables, no toma gran relevancia realizar una optimización de recursos, ya que no suponen un problema, aunque, en campos de trabajo y escenarios en los que se utilizan estas técnicas reales y en la práctica, cuando se trata de </w:t>
+      </w:r>
+      <w:r>
+        <w:rPr>
+          <w:lang w:val="es-ES"/>
+        </w:rPr>
+        <w:t>procesar y trabajar</w:t>
+      </w:r>
+      <w:r>
+        <w:rPr>
+          <w:lang w:val="es-ES"/>
+        </w:rPr>
+        <w:t xml:space="preserve"> con </w:t>
+      </w:r>
+      <w:r>
+        <w:rPr>
+          <w:lang w:val="es-ES"/>
+        </w:rPr>
+        <w:t xml:space="preserve">una </w:t>
+      </w:r>
+      <w:r>
+        <w:rPr>
+          <w:lang w:val="es-ES"/>
+        </w:rPr>
+        <w:t>enorme cantidad de datos debe tenerse cuidado, no puede considerarse como un campo de trabajo trivial</w:t>
+      </w:r>
+      <w:r>
+        <w:rPr>
+          <w:lang w:val="es-ES"/>
+        </w:rPr>
+        <w:t xml:space="preserve">. Es por ello que existen ciertas técnicas y campos de estudio que buscan realizar una optimización de recursos mediante la selección de las variables más representativas y de mayor relevancia con respecto al resultado final, o la decisión, que componen el conjunto de información con la que se trabaja, lo cual no empeora necesariamente la tasa de acierto del algoritmo, lo cual puede resultar ser beneficioso en todos los sentidos, permitiendo obtener resultados más fiables a un menor coste, a expensas de realizar un análisis previo del conjunto de datos. </w:t>
       </w:r>
     </w:p>
     <w:p>
@@ -1026,13 +1068,7 @@
         <w:rPr>
           <w:lang w:val="es-ES"/>
         </w:rPr>
-        <w:t xml:space="preserve">Se obtiene, como el resto de las técnicas de aprendizaje supervisado, a partir de un conjunto de ejemplos de entrenamiento, de tal manera que el árbol “crece” en anchura y profundidad. Como podemos apreciar en la posterior ilustración, se encuentran compuestos por nodos interiores, que </w:t>
-      </w:r>
-      <w:r>
-        <w:rPr>
-          <w:lang w:val="es-ES"/>
-        </w:rPr>
-        <w:t>son los atributos o variables del conjunto de datos; un número finito de arcos, que representan los valores que puede tomar un nodo y hojas, que son valores de clasificación, binarios o no, que contendrán el resultado de la predicción.</w:t>
+        <w:t>Se obtiene, como el resto de las técnicas de aprendizaje supervisado, a partir de un conjunto de ejemplos de entrenamiento, de tal manera que el árbol “crece” en anchura y profundidad. Como podemos apreciar en la posterior ilustración, se encuentran compuestos por nodos interiores, que son los atributos o variables del conjunto de datos; un número finito de arcos, que representan los valores que puede tomar un nodo y hojas, que son valores de clasificación, binarios o no, que contendrán el resultado de la predicción.</w:t>
       </w:r>
     </w:p>
     <w:p>
@@ -1262,7 +1298,14 @@
         <w:rPr>
           <w:lang w:val="es-ES"/>
         </w:rPr>
-        <w:t>Conviene conocer previo a la consulta del presente trabajo, que, existe una clasificación generalizada por la gran cantidad de técnicas y paradigmas de selección de características que existen, como son los métodos de filtro, en los cuales las variables y resultados son analizados mediante test estadísticos; los métodos integrados, que son aquellos que tienen su propi</w:t>
+        <w:t xml:space="preserve">Conviene conocer previo a la consulta del presente trabajo, que, existe una clasificación generalizada por la gran cantidad de técnicas y paradigmas de selección de características que existen, como son los métodos de filtro, en los cuales las variables y resultados son analizados mediante test estadísticos; </w:t>
+      </w:r>
+      <w:r>
+        <w:rPr>
+          <w:lang w:val="es-ES"/>
+        </w:rPr>
+        <w:lastRenderedPageBreak/>
+        <w:t>los métodos integrados, que son aquellos que tienen su propi</w:t>
       </w:r>
       <w:r>
         <w:rPr>
@@ -1306,14 +1349,7 @@
         <w:rPr>
           <w:lang w:val="es-ES"/>
         </w:rPr>
-        <w:t xml:space="preserve">Finalmente, existen los métodos de envoltura, que son aquellos en los que el algoritmo de entrenamiento tiene que ver con el proceso de entrenamiento de las características, es decir, no se realiza un estudio estadístico de las variables independiente, ni tampoco se integra en el mismo proceso. Para </w:t>
-      </w:r>
-      <w:r>
-        <w:rPr>
-          <w:lang w:val="es-ES"/>
-        </w:rPr>
-        <w:lastRenderedPageBreak/>
-        <w:t>ello definimos subconjuntos de variables del conjunto original y evaluamos los resultados tras aplicar un proceso de entrenamiento con las variables seleccionadas, para después aplicar un procedimiento de validación y mediante casos de prueba comprobar la eficacia del algoritmo.</w:t>
+        <w:t>Finalmente, existen los métodos de envoltura, que son aquellos en los que el algoritmo de entrenamiento tiene que ver con el proceso de entrenamiento de las características, es decir, no se realiza un estudio estadístico de las variables independiente, ni tampoco se integra en el mismo proceso. Para ello definimos subconjuntos de variables del conjunto original y evaluamos los resultados tras aplicar un proceso de entrenamiento con las variables seleccionadas, para después aplicar un procedimiento de validación y mediante casos de prueba comprobar la eficacia del algoritmo.</w:t>
       </w:r>
       <w:r>
         <w:rPr>
@@ -1359,6 +1395,15 @@
       </w:r>
       <w:r>
         <w:instrText xml:space="preserve"> INCLUDEPICTURE "https://image.slidesharecdn.com/medicaldatadiagnosis-160312174429/95/medical-data-diagnosis-7-638.jpg?cb=1457804747" \* MERGEFORMATINET </w:instrText>
+      </w:r>
+      <w:r>
+        <w:fldChar w:fldCharType="separate"/>
+      </w:r>
+      <w:r>
+        <w:fldChar w:fldCharType="begin"/>
+      </w:r>
+      <w:r>
+        <w:instrText xml:space="preserve"> INCLUDEPICTURE  "https://image.slidesharecdn.com/medicaldatadiagnosis-160312174429/95/medical-data-diagnosis-7-638.jpg?cb=1457804747" \* MERGEFORMATINET </w:instrText>
       </w:r>
       <w:r>
         <w:fldChar w:fldCharType="separate"/>
@@ -1421,6 +1466,9 @@
       <w:r>
         <w:fldChar w:fldCharType="end"/>
       </w:r>
+      <w:r>
+        <w:fldChar w:fldCharType="end"/>
+      </w:r>
     </w:p>
     <w:p>
       <w:pPr>
@@ -1505,7 +1553,13 @@
         <w:rPr>
           <w:lang w:val="es-ES"/>
         </w:rPr>
-        <w:t xml:space="preserve"> tienen un componente de aleatoriedad en sus resultados, por lo que, sin ser incorrectos, pueden arrojar diferentes resultados tras su ejecución y por ende, tras su evaluación en múltiples ocasiones. Por otra parte, dependiendo del propio conjunto de pruebas y de entrenamiento, o qué casos son definidos para cada una de las dos fases, el resultado de aplicar el algoritmo puede verse modificado. </w:t>
+        <w:t xml:space="preserve"> tienen un componente de aleatoriedad en sus resultados, por lo que, sin ser incorrectos, pueden arrojar diferentes resultados tras su ejecución y por ende, tras su evaluación en múltiples ocasiones. Por otra parte, dependiendo </w:t>
+      </w:r>
+      <w:r>
+        <w:rPr>
+          <w:lang w:val="es-ES"/>
+        </w:rPr>
+        <w:t xml:space="preserve">del propio conjunto de pruebas y de entrenamiento, o qué casos son definidos para cada una de las dos fases, el resultado de aplicar el algoritmo puede verse modificado. </w:t>
       </w:r>
     </w:p>
     <w:p>
@@ -1525,13 +1579,7 @@
         <w:rPr>
           <w:lang w:val="es-ES"/>
         </w:rPr>
-        <w:t xml:space="preserve"> reducir la </w:t>
-      </w:r>
-      <w:r>
-        <w:rPr>
-          <w:lang w:val="es-ES"/>
-        </w:rPr>
-        <w:t>aleatoriedad de los resultados y que puedan verse tan afectados causados por la elección de uno u otro conjunto de casos de prueba y de entrenamiento, como hemos comentado anteriormente.</w:t>
+        <w:t xml:space="preserve"> reducir la aleatoriedad de los resultados y que puedan verse tan afectados causados por la elección de uno u otro conjunto de casos de prueba y de entrenamiento, como hemos comentado anteriormente.</w:t>
       </w:r>
     </w:p>
     <w:p>
@@ -1545,7 +1593,19 @@
         <w:rPr>
           <w:lang w:val="es-ES"/>
         </w:rPr>
-        <w:t xml:space="preserve">En primer lugar, este método deben especificársele el número de pliegues deseados. Esto es, que dividirá un conjunto unificado de datos entre el número de pliegues especificado. Tras esto, realizará ese mismo número de evaluaciones, de tal manera que en cada de ellas sea un subconjunto de datos que hemos dividido antes el conjunto de prueba, y el resto de entrenamiento. Este método de validación </w:t>
+        <w:t xml:space="preserve">En primer lugar, </w:t>
+      </w:r>
+      <w:r>
+        <w:rPr>
+          <w:lang w:val="es-ES"/>
+        </w:rPr>
+        <w:t>este método debe</w:t>
+      </w:r>
+      <w:r>
+        <w:rPr>
+          <w:lang w:val="es-ES"/>
+        </w:rPr>
+        <w:t xml:space="preserve"> especificársele el número de pliegues deseados. Esto es, que dividirá un conjunto unificado de datos entre el número de pliegues especificado. Tras esto, realizará ese mismo número de evaluaciones, de tal manera que en cada de ellas sea un subconjunto de datos que hemos dividido antes el conjunto de prueba, y el resto de entrenamiento. Este método de validación </w:t>
       </w:r>
       <w:r>
         <w:rPr>
@@ -1592,6 +1652,15 @@
       </w:r>
       <w:r>
         <w:instrText xml:space="preserve"> INCLUDEPICTURE "https://bgreenwell.github.io/pdp/articles/cv.png" \* MERGEFORMATINET </w:instrText>
+      </w:r>
+      <w:r>
+        <w:fldChar w:fldCharType="separate"/>
+      </w:r>
+      <w:r>
+        <w:fldChar w:fldCharType="begin"/>
+      </w:r>
+      <w:r>
+        <w:instrText xml:space="preserve"> INCLUDEPICTURE  "https://bgreenwell.github.io/pdp/articles/cv.png" \* MERGEFORMATINET </w:instrText>
       </w:r>
       <w:r>
         <w:fldChar w:fldCharType="separate"/>
@@ -1654,6 +1723,9 @@
       <w:r>
         <w:fldChar w:fldCharType="end"/>
       </w:r>
+      <w:r>
+        <w:fldChar w:fldCharType="end"/>
+      </w:r>
     </w:p>
     <w:p>
       <w:pPr>
@@ -1756,7 +1828,14 @@
         <w:rPr>
           <w:lang w:val="es-ES"/>
         </w:rPr>
-        <w:t>Debemos descartar en cualquier caso la búsqueda exhaustiva, o componer todos los conjuntos posibles de variables que pudieren existir y evaluarlos todos para conseguir el mejor, pero es inviable en casos con gran cantidad de combinaciones. En la siguiente imagen mostramos el resultado de aplicar este método de búsqueda, en detrimento del que proponemos, según el número de variables.</w:t>
+        <w:t xml:space="preserve">Debemos descartar en cualquier caso la búsqueda exhaustiva, o componer todos los conjuntos posibles de variables que pudieren existir y evaluarlos todos para conseguir el mejor, pero es inviable en casos con gran cantidad de combinaciones. En la siguiente imagen mostramos el resultado </w:t>
+      </w:r>
+      <w:r>
+        <w:rPr>
+          <w:lang w:val="es-ES"/>
+        </w:rPr>
+        <w:lastRenderedPageBreak/>
+        <w:t>de aplicar este método de búsqueda, en detrimento del que proponemos, según el número de variables.</w:t>
       </w:r>
     </w:p>
     <w:p>
@@ -1764,11 +1843,19 @@
         <w:pStyle w:val="Textoindependiente"/>
       </w:pPr>
       <w:r>
-        <w:lastRenderedPageBreak/>
         <w:fldChar w:fldCharType="begin"/>
       </w:r>
       <w:r>
         <w:instrText xml:space="preserve"> INCLUDEPICTURE "http://www.scielo.unal.edu.co/img/revistas/inde/n25/25a06t7.jpg" \* MERGEFORMATINET </w:instrText>
+      </w:r>
+      <w:r>
+        <w:fldChar w:fldCharType="separate"/>
+      </w:r>
+      <w:r>
+        <w:fldChar w:fldCharType="begin"/>
+      </w:r>
+      <w:r>
+        <w:instrText xml:space="preserve"> INCLUDEPICTURE  "http://www.scielo.unal.edu.co/img/revistas/inde/n25/25a06t7.jpg" \* MERGEFORMATINET </w:instrText>
       </w:r>
       <w:r>
         <w:fldChar w:fldCharType="separate"/>
@@ -1831,6 +1918,9 @@
       <w:r>
         <w:fldChar w:fldCharType="end"/>
       </w:r>
+      <w:r>
+        <w:fldChar w:fldCharType="end"/>
+      </w:r>
     </w:p>
     <w:p>
       <w:pPr>
@@ -1941,13 +2031,13 @@
         <w:rPr>
           <w:lang w:val="es-ES"/>
         </w:rPr>
-        <w:t xml:space="preserve">Existen diferentes enfoques teóricos y prácticos para llevarlas a cabo, como son hacia adelante, que son aquellas que parten de un conjunto vacío y proceden a ir rellenándolo con las variables con respecto las van “encontrando” o seleccionando la mejor opción disponible, así como las del enfoque hacia atrás que resulta ser todo lo contrario, van reduciendo las variables que existen en el subconjunto, eliminando una a una las peores que haya. Por último, se encuentran las mixtas, que no hacen sino combinar ambos enfoques, de tal manera que busca añadir una variable al conjunto para después buscar la peor para eliminarla del </w:t>
-      </w:r>
-      <w:r>
-        <w:rPr>
-          <w:lang w:val="es-ES"/>
-        </w:rPr>
-        <w:t>conjunto.</w:t>
+        <w:t xml:space="preserve">Existen diferentes enfoques teóricos y prácticos para llevarlas a cabo, como son hacia adelante, que son aquellas que parten de un conjunto vacío y proceden a ir rellenándolo con las variables con respecto las van “encontrando” o seleccionando la mejor opción disponible, así como las del enfoque hacia atrás que resulta ser todo lo contrario, van reduciendo las variables que existen en el subconjunto, eliminando una a una las peores que haya. Por último, se encuentran las mixtas, que no hacen sino combinar ambos </w:t>
+      </w:r>
+      <w:r>
+        <w:rPr>
+          <w:lang w:val="es-ES"/>
+        </w:rPr>
+        <w:t>enfoques, de tal manera que busca añadir una variable al conjunto para después buscar la peor para eliminarla del conjunto.</w:t>
       </w:r>
       <w:r>
         <w:rPr>
@@ -2023,19 +2113,7 @@
         <w:rPr>
           <w:lang w:val="es-ES"/>
         </w:rPr>
-        <w:t>Analicemos los dos algoritmos seleccionados para ser desa</w:t>
-      </w:r>
-      <w:r>
-        <w:rPr>
-          <w:lang w:val="es-ES"/>
-        </w:rPr>
-        <w:t xml:space="preserve">ma de </w:t>
-      </w:r>
-      <w:r>
-        <w:rPr>
-          <w:lang w:val="es-ES"/>
-        </w:rPr>
-        <w:t>rrollados en la implementación del algoritmo.</w:t>
+        <w:t>Analicemos los dos algoritmos seleccionados para ser desarrollados en la implementación del algoritmo.</w:t>
       </w:r>
     </w:p>
     <w:p>
@@ -2169,6 +2247,15 @@
         <w:fldChar w:fldCharType="separate"/>
       </w:r>
       <w:r>
+        <w:fldChar w:fldCharType="begin"/>
+      </w:r>
+      <w:r>
+        <w:instrText xml:space="preserve"> INCLUDEPICTURE  "https://image3.slideserve.com/5568648/sequential-forward-selection1-n.jpg" \* MERGEFORMATINET </w:instrText>
+      </w:r>
+      <w:r>
+        <w:fldChar w:fldCharType="separate"/>
+      </w:r>
+      <w:r>
         <w:pict w14:anchorId="2E8FF212">
           <v:shape id="_x0000_i1030" type="#_x0000_t75" alt="" style="width:196.8pt;height:141.6pt">
             <v:imagedata r:id="rId20" r:href="rId21" croptop="13652f" cropbottom="3144f" cropleft="5055f" cropright="9930f"/>
@@ -2190,6 +2277,9 @@
       <w:r>
         <w:fldChar w:fldCharType="end"/>
       </w:r>
+      <w:r>
+        <w:fldChar w:fldCharType="end"/>
+      </w:r>
     </w:p>
     <w:p>
       <w:pPr>
@@ -2246,14 +2336,14 @@
         <w:rPr>
           <w:lang w:val="es-ES"/>
         </w:rPr>
-        <w:t xml:space="preserve">, inicializando la búsqueda desde una lista vacía, para la cual se irán añadiendo las mejores opciones de forma lineal, tras evaluar las mejores una a una, con la modificación que implica que, tras la adición de una variable nueva al conjunto de solución, el algoritmo buscará si es posible eliminar alguna variable, la peor, de tal manera que el conjunto </w:t>
+        <w:t xml:space="preserve">, inicializando la búsqueda desde una lista vacía, para la cual se irán añadiendo las mejores opciones de forma lineal, tras evaluar las mejores una a una, con la modificación que implica que, tras la adición de una variable nueva al conjunto de solución, el algoritmo buscará si es posible </w:t>
       </w:r>
       <w:r>
         <w:rPr>
           <w:lang w:val="es-ES"/>
         </w:rPr>
         <w:lastRenderedPageBreak/>
-        <w:t>ofrezca mejor rendimiento cuando es eliminada que cuando estaba en el conjunto.</w:t>
+        <w:t>eliminar alguna variable, la peor, de tal manera que el conjunto ofrezca mejor rendimiento cuando es eliminada que cuando estaba en el conjunto.</w:t>
       </w:r>
       <w:r>
         <w:rPr>
@@ -5931,6 +6021,24 @@
         </w:rPr>
         <w:lastRenderedPageBreak/>
         <w:t>Por otra parte, otro factor determinante a la hora de ejecutar esta función es el parámetro de pliegues que realiza la validación cruzada. La razón para incluirlo en este algoritmo reside en que los métodos de aprendizaje suelen incluir una componente de aleatoriedad. En este caso, buscamos regularizar el método, por lo que utilizamos este preciso procedimiento, junto con, a voluntad del usuario, introducir una variable para repetir el conjunto de los experimentos todas aquellas iteraciones que se desee para hacer una media de los resultados de cada una de ellas, y así obtener un resultado promedio que haga que el resultado sea más preciso, a costa de una complejidad mucho mayor, y un tiempo mayor.</w:t>
+      </w:r>
+      <w:r>
+        <w:rPr>
+          <w:lang w:val="es-ES"/>
+        </w:rPr>
+        <w:t xml:space="preserve"> </w:t>
+      </w:r>
+      <w:r>
+        <w:rPr>
+          <w:lang w:val="en-US"/>
+        </w:rPr>
+        <w:t>Esto no se refleja en un experimento tal cual, sino probando la ejecución en varias ocasiones, comprobando como con un mayor número de pliegues, más estables deben ser los datos obtenidos</w:t>
+      </w:r>
+      <w:r>
+        <w:rPr>
+          <w:lang w:val="en-US"/>
+        </w:rPr>
+        <w:t>.</w:t>
       </w:r>
     </w:p>
     <w:p>
@@ -7723,7 +7831,43 @@
         <w:rPr>
           <w:lang w:val="es-ES"/>
         </w:rPr>
-        <w:t>entrenamiento debido a un exceso de variables, debido a que existen variables que introduzcan ruido o que, pese a realizar validación cruzada, existan casos sobre los que se realizan entrenamientos o evaluaciones erróneas porque sean incorrectos, aunque contaremos como que son correctos.</w:t>
+        <w:t>entrenamiento debido a un exceso de variables, debido a que existen variables que introduzcan ruido o que, pese a realizar validación cruzada, existan casos sobre los que se realizan entrenamientos o evaluaciones erróneas porque</w:t>
+      </w:r>
+      <w:r>
+        <w:rPr>
+          <w:lang w:val="es-ES"/>
+        </w:rPr>
+        <w:t xml:space="preserve"> existan casos puntuales en los conjuntos de entrenamiento que</w:t>
+      </w:r>
+      <w:r>
+        <w:rPr>
+          <w:lang w:val="es-ES"/>
+        </w:rPr>
+        <w:t xml:space="preserve"> sean incorrectos, aunque</w:t>
+      </w:r>
+      <w:r>
+        <w:rPr>
+          <w:lang w:val="es-ES"/>
+        </w:rPr>
+        <w:t xml:space="preserve"> en estas pruebas,</w:t>
+      </w:r>
+      <w:r>
+        <w:rPr>
+          <w:lang w:val="es-ES"/>
+        </w:rPr>
+        <w:t xml:space="preserve"> contaremos como que </w:t>
+      </w:r>
+      <w:r>
+        <w:rPr>
+          <w:lang w:val="es-ES"/>
+        </w:rPr>
+        <w:t xml:space="preserve">no se produce esta casuística y </w:t>
+      </w:r>
+      <w:r>
+        <w:rPr>
+          <w:lang w:val="es-ES"/>
+        </w:rPr>
+        <w:t>son correctos.</w:t>
       </w:r>
     </w:p>
     <w:p>
@@ -7737,13 +7881,49 @@
         <w:rPr>
           <w:lang w:val="es-ES"/>
         </w:rPr>
-        <w:t xml:space="preserve">Por lo tanto, el conjunto de variables con mejor puntuación corresponden a los valores intermedios de la tabla, aunque debido a la dependencia de los resultados con respecto al conjunto de entrenamiento y pruebas, no nos permite descartar </w:t>
-      </w:r>
-      <w:r>
-        <w:rPr>
-          <w:lang w:val="es-ES"/>
-        </w:rPr>
-        <w:t>definitivamente el resto de variables, aunque sirven como orientación, y si deseamos reducir la complejidad de una función de aprendizaje, podríamos tomar el conjunto de variables que ofrezca una mayor puntuación, o que ofrezca un mejor promedio entre puntuación y tamaño.</w:t>
+        <w:t xml:space="preserve">Por lo tanto, </w:t>
+      </w:r>
+      <w:r>
+        <w:rPr>
+          <w:lang w:val="es-ES"/>
+        </w:rPr>
+        <w:t>el conjunto de variables con mejor puntuación corresponde</w:t>
+      </w:r>
+      <w:r>
+        <w:rPr>
+          <w:lang w:val="es-ES"/>
+        </w:rPr>
+        <w:t xml:space="preserve"> a los valores intermedios de la tabla</w:t>
+      </w:r>
+      <w:r>
+        <w:rPr>
+          <w:lang w:val="es-ES"/>
+        </w:rPr>
+        <w:t xml:space="preserve">, que además </w:t>
+      </w:r>
+      <w:r>
+        <w:rPr>
+          <w:lang w:val="en-US"/>
+        </w:rPr>
+        <w:t>reduce el coste</w:t>
+      </w:r>
+      <w:r>
+        <w:rPr>
+          <w:lang w:val="en-US"/>
+        </w:rPr>
+        <w:t xml:space="preserve"> al no contener el conjunto de variables entero</w:t>
+      </w:r>
+      <w:r>
+        <w:rPr>
+          <w:lang w:val="es-ES"/>
+        </w:rPr>
+        <w:t>;</w:t>
+      </w:r>
+      <w:r>
+        <w:rPr>
+          <w:lang w:val="es-ES"/>
+        </w:rPr>
+        <w:t xml:space="preserve"> aunque debido a la dependencia de los resultados con respecto al conjunto de entrenamiento y pruebas, no nos permite descartar definitivamente el resto de variables, aunque sirven como orientación, y si deseamos reducir la complejidad de una función de aprendizaje, podríamos tomar el conjunto de variables que ofrezca un mejor promedio entre puntuación y tamaño.</w:t>
       </w:r>
     </w:p>
     <w:p>
@@ -9067,7 +9247,11 @@
               <w:t>[</w:t>
             </w:r>
             <w:r>
-              <w:t>'SibSp', 'Deck', 'Title', 'Sex', 'Fare_cat', 'Pclass', 'Family_Size'</w:t>
+              <w:t xml:space="preserve">'SibSp', 'Deck', 'Title', 'Sex', 'Fare_cat', 'Pclass', </w:t>
+            </w:r>
+            <w:r>
+              <w:lastRenderedPageBreak/>
+              <w:t>'Family_Size'</w:t>
             </w:r>
             <w:r>
               <w:t>, 'Age', 'Age_band'</w:t>
@@ -9094,6 +9278,7 @@
                 <w:sz w:val="16"/>
                 <w:szCs w:val="16"/>
               </w:rPr>
+              <w:lastRenderedPageBreak/>
               <w:t>9</w:t>
             </w:r>
           </w:p>
@@ -9157,11 +9342,7 @@
               <w:t xml:space="preserve">'SibSp', 'Deck', 'Title', 'Sex', 'Fare_cat', 'Pclass', </w:t>
             </w:r>
             <w:r>
-              <w:t xml:space="preserve">'Age', </w:t>
-            </w:r>
-            <w:r>
-              <w:lastRenderedPageBreak/>
-              <w:t xml:space="preserve">'Age_band', </w:t>
+              <w:t xml:space="preserve">'Age', 'Age_band', </w:t>
             </w:r>
             <w:r>
               <w:t>'Embarked'</w:t>
@@ -9188,7 +9369,6 @@
                 <w:sz w:val="16"/>
                 <w:szCs w:val="16"/>
               </w:rPr>
-              <w:lastRenderedPageBreak/>
               <w:t>9</w:t>
             </w:r>
           </w:p>
@@ -9515,13 +9695,7 @@
         <w:t xml:space="preserve"> </w:t>
       </w:r>
       <w:r>
-        <w:t>Tabla representativa con los valores de las puntuaciones según un conjunto de variables reducido sobre el conjunto de datos ‘</w:t>
-      </w:r>
-      <w:r>
-        <w:t>Titanic</w:t>
-      </w:r>
-      <w:r>
-        <w:t>. Elaboración propia.</w:t>
+        <w:t>Tabla representativa con los valores de las puntuaciones según un conjunto de variables reducido sobre el conjunto de datos ‘Titanic. Elaboración propia.</w:t>
       </w:r>
     </w:p>
     <w:p>
@@ -9615,7 +9789,25 @@
         </w:rPr>
       </w:pPr>
       <w:r>
-        <w:t>Experimentando con este método podemos observar un fenómeno similar al que ocurría en el anterior método. Observamos como el pico de soluciones no se encuentra en los casos en los que más tamaño registra</w:t>
+        <w:t xml:space="preserve">Experimentando con este método podemos observar un fenómeno similar al que ocurría en el anterior método. Observamos como </w:t>
+      </w:r>
+      <w:r>
+        <w:rPr>
+          <w:lang w:val="es-ES"/>
+        </w:rPr>
+        <w:t xml:space="preserve">las mejores </w:t>
+      </w:r>
+      <w:r>
+        <w:t>soluciones no se encuentra</w:t>
+      </w:r>
+      <w:r>
+        <w:rPr>
+          <w:lang w:val="es-ES"/>
+        </w:rPr>
+        <w:t>n</w:t>
+      </w:r>
+      <w:r>
+        <w:t xml:space="preserve"> en los casos en los que más tamaño registra</w:t>
       </w:r>
       <w:r>
         <w:rPr>
@@ -9646,7 +9838,25 @@
           <w:lang w:val="es-ES"/>
         </w:rPr>
         <w:lastRenderedPageBreak/>
-        <w:t>puntuación, podemos observar como la progresión de la puntuación es algo más irregular en este algoritmo,  ya que aunque los mejores casos siguen localizándose en</w:t>
+        <w:t xml:space="preserve">puntuación, podemos observar como la progresión de la puntuación </w:t>
+      </w:r>
+      <w:r>
+        <w:rPr>
+          <w:lang w:val="en-US"/>
+        </w:rPr>
+        <w:t>se estanca en las últimas iteraciones</w:t>
+      </w:r>
+      <w:r>
+        <w:rPr>
+          <w:lang w:val="en-US"/>
+        </w:rPr>
+        <w:t xml:space="preserve"> de este </w:t>
+      </w:r>
+      <w:r>
+        <w:rPr>
+          <w:lang w:val="es-ES"/>
+        </w:rPr>
+        <w:t>algoritmo, ya que aunque los mejores casos siguen localizándose en</w:t>
       </w:r>
       <w:r>
         <w:rPr>
@@ -9671,6 +9881,12 @@
           <w:lang w:val="es-ES"/>
         </w:rPr>
         <w:t xml:space="preserve"> al final del algoritmo</w:t>
+      </w:r>
+      <w:r>
+        <w:rPr>
+          <w:lang w:val="es-ES"/>
+        </w:rPr>
+        <w:t xml:space="preserve"> en busca de la mejor combinación posible de variables</w:t>
       </w:r>
       <w:r>
         <w:rPr>
@@ -9712,7 +9928,19 @@
         <w:rPr>
           <w:lang w:val="es-ES"/>
         </w:rPr>
-        <w:t>Con el fin de realizar un análisis más pormenorizado, hemos realizado más pruebas del algoritmo bajo casos de prueba planteados, uno para problemas multi</w:t>
+        <w:t>Con el fin de realizar un análisis más pormenorizado, hemos realizado más pruebas del algoritmo bajo casos de prueba planteados</w:t>
+      </w:r>
+      <w:r>
+        <w:rPr>
+          <w:lang w:val="es-ES"/>
+        </w:rPr>
+        <w:t xml:space="preserve"> con otros conjuntos de datos</w:t>
+      </w:r>
+      <w:r>
+        <w:rPr>
+          <w:lang w:val="es-ES"/>
+        </w:rPr>
+        <w:t>, uno para problemas multi</w:t>
       </w:r>
       <w:r>
         <w:rPr>
@@ -9765,7 +9993,7 @@
           <w:noProof/>
         </w:rPr>
         <w:pict w14:anchorId="796C498F">
-          <v:shape id="_x0000_i1046" type="#_x0000_t75" style="width:181.8pt;height:112.2pt;visibility:visible;mso-wrap-style:square">
+          <v:shape id="_x0000_i1035" type="#_x0000_t75" style="width:181.8pt;height:112.2pt;visibility:visible;mso-wrap-style:square">
             <v:imagedata r:id="rId29" o:title="" croptop="1829f" cropleft="1695f"/>
           </v:shape>
         </w:pict>
@@ -9782,13 +10010,7 @@
         <w:t xml:space="preserve"> </w:t>
       </w:r>
       <w:r>
-        <w:t>Tabla representativa con los valores de las puntuaciones según un conjunto de variables reducido sobre el conjunto de datos ‘</w:t>
-      </w:r>
-      <w:r>
-        <w:t>Vino’</w:t>
-      </w:r>
-      <w:r>
-        <w:t>. Elaboración propia.</w:t>
+        <w:t>Tabla representativa con los valores de las puntuaciones según un conjunto de variables reducido sobre el conjunto de datos ‘Vino’. Elaboración propia.</w:t>
       </w:r>
     </w:p>
     <w:p>
@@ -9828,6 +10050,150 @@
         <w:rPr>
           <w:lang w:val="es-ES"/>
         </w:rPr>
+        <w:t>Los resultados son los que se muestran a continuación, corresponden a ‘k’ vecinos, redes neuronales y Naive Bayes, respectivamente.</w:t>
+      </w:r>
+    </w:p>
+    <w:p>
+      <w:pPr>
+        <w:pStyle w:val="Textoindependiente"/>
+        <w:ind w:firstLine="0"/>
+        <w:rPr>
+          <w:noProof/>
+        </w:rPr>
+      </w:pPr>
+    </w:p>
+    <w:p>
+      <w:pPr>
+        <w:pStyle w:val="Textoindependiente"/>
+        <w:jc w:val="center"/>
+        <w:rPr>
+          <w:noProof/>
+        </w:rPr>
+      </w:pPr>
+      <w:r>
+        <w:rPr>
+          <w:noProof/>
+        </w:rPr>
+        <w:pict w14:anchorId="4EA58E37">
+          <v:shape id="_x0000_i1063" type="#_x0000_t75" style="width:140.4pt;height:170.4pt;visibility:visible;mso-wrap-style:square">
+            <v:imagedata r:id="rId30" o:title="" cropbottom="10307f"/>
+          </v:shape>
+        </w:pict>
+      </w:r>
+    </w:p>
+    <w:p>
+      <w:pPr>
+        <w:pStyle w:val="figurecaption"/>
+      </w:pPr>
+      <w:r>
+        <w:t>.</w:t>
+      </w:r>
+      <w:r>
+        <w:t xml:space="preserve"> </w:t>
+      </w:r>
+      <w:r>
+        <w:t xml:space="preserve">Tabla representativa con los valores de las puntuaciones </w:t>
+      </w:r>
+      <w:r>
+        <w:t>sobre el conjunto de datos ‘Titanic’ del algoritmo SFFS, utilizando el algoritmo ‘k’ vecinos</w:t>
+      </w:r>
+      <w:r>
+        <w:t>, hasta la solución final</w:t>
+      </w:r>
+      <w:r>
+        <w:t>. Elaboración propia.</w:t>
+      </w:r>
+    </w:p>
+    <w:p>
+      <w:pPr>
+        <w:pStyle w:val="Textoindependiente"/>
+        <w:jc w:val="center"/>
+        <w:rPr>
+          <w:noProof/>
+        </w:rPr>
+      </w:pPr>
+      <w:r>
+        <w:rPr>
+          <w:noProof/>
+        </w:rPr>
+        <w:pict w14:anchorId="3D1A961D">
+          <v:shape id="_x0000_i1062" type="#_x0000_t75" style="width:147pt;height:136.2pt;visibility:visible;mso-wrap-style:square">
+            <v:imagedata r:id="rId31" o:title="" cropbottom="7196f"/>
+          </v:shape>
+        </w:pict>
+      </w:r>
+    </w:p>
+    <w:p>
+      <w:pPr>
+        <w:pStyle w:val="figurecaption"/>
+        <w:jc w:val="center"/>
+      </w:pPr>
+      <w:r>
+        <w:t>.</w:t>
+      </w:r>
+      <w:r>
+        <w:t xml:space="preserve"> </w:t>
+      </w:r>
+      <w:r>
+        <w:t xml:space="preserve">Tabla representativa con los valores de las puntuaciones sobre el conjunto de datos ‘Titanic’ del algoritmo SFFS, utilizando el algoritmo </w:t>
+      </w:r>
+      <w:r>
+        <w:t>de redes neuronales</w:t>
+      </w:r>
+      <w:r>
+        <w:t>, hasta la solución final. Elaboración propia.</w:t>
+      </w:r>
+    </w:p>
+    <w:p>
+      <w:pPr>
+        <w:pStyle w:val="Textoindependiente"/>
+        <w:jc w:val="center"/>
+        <w:rPr>
+          <w:noProof/>
+        </w:rPr>
+      </w:pPr>
+      <w:r>
+        <w:rPr>
+          <w:noProof/>
+        </w:rPr>
+        <w:pict w14:anchorId="51FFB786">
+          <v:shape id="_x0000_i1052" type="#_x0000_t75" style="width:154.8pt;height:150.6pt;visibility:visible;mso-wrap-style:square">
+            <v:imagedata r:id="rId32" o:title="" cropbottom="6997f"/>
+          </v:shape>
+        </w:pict>
+      </w:r>
+    </w:p>
+    <w:p>
+      <w:pPr>
+        <w:pStyle w:val="figurecaption"/>
+      </w:pPr>
+      <w:r>
+        <w:t>.</w:t>
+      </w:r>
+      <w:r>
+        <w:t xml:space="preserve"> </w:t>
+      </w:r>
+      <w:r>
+        <w:t xml:space="preserve">Tabla representativa con los valores de las puntuaciones sobre el conjunto de datos ‘Titanic’ del algoritmo SFFS, utilizando el algoritmo </w:t>
+      </w:r>
+      <w:r>
+        <w:t>Naïve Bayes</w:t>
+      </w:r>
+      <w:r>
+        <w:t>, hasta la solución final. Elaboración propia.</w:t>
+      </w:r>
+    </w:p>
+    <w:p>
+      <w:pPr>
+        <w:pStyle w:val="Textoindependiente"/>
+        <w:rPr>
+          <w:lang w:val="es-ES"/>
+        </w:rPr>
+      </w:pPr>
+      <w:r>
+        <w:rPr>
+          <w:lang w:val="es-ES"/>
+        </w:rPr>
         <w:t>Tras hacer un análisis de los resultados que ofrece ejecutar el algoritmo SFFS usando varios estimadores, extraemos conclusiones relativamente interesantes que nos pueden ayudar a tomar una decisión fundamentada acerca de cuál debería ser el algoritmo de clasificación por defecto que deberíamos integrar en al utilizar las pruebas.</w:t>
       </w:r>
     </w:p>
@@ -9842,19 +10208,8 @@
         <w:rPr>
           <w:lang w:val="es-ES"/>
         </w:rPr>
-        <w:t xml:space="preserve">En primer </w:t>
-      </w:r>
-      <w:r>
-        <w:rPr>
-          <w:lang w:val="es-ES"/>
-        </w:rPr>
-        <w:t>lugar,</w:t>
-      </w:r>
-      <w:r>
-        <w:rPr>
-          <w:lang w:val="es-ES"/>
-        </w:rPr>
-        <w:t xml:space="preserve"> podemos apreciar fácilmente como tanto Naive Bayes como los 'k' vecinos presentan una tasa de acierto más reducida de media, mientras que en segundo lugar podemos apreciar como la estimación basada en árboles se encuentra en una segunda posición tras el algoritmo de redes neuronales, que aparenta ser el más efectivo.</w:t>
+        <w:lastRenderedPageBreak/>
+        <w:t>En primer lugar, podemos apreciar fácilmente como tanto Naive Bayes como los 'k' vecinos presentan una tasa de acierto más reducida de media, mientras que en segundo lugar podemos apreciar como la estimación basada en árboles se encuentra en una segunda posición tras el algoritmo de redes neuronales, que aparenta ser el más efectivo.</w:t>
       </w:r>
     </w:p>
     <w:p>
@@ -10036,7 +10391,6 @@
         <w:rPr>
           <w:lang w:val="es-ES"/>
         </w:rPr>
-        <w:lastRenderedPageBreak/>
         <w:t xml:space="preserve">En caso de elegir entre un algoritmo u otro, en nuestra opinión, deberíamos atender al contexto en el que se trabaja, ya que un algoritmo de mayor complejidad puede no compensar en ser utilizado en casos muy puntuales, ya que la diferencia entre los resultados entre ambos métodos no sea tan </w:t>
       </w:r>
       <w:r>
@@ -10128,7 +10482,7 @@
       <w:r>
         <w:t xml:space="preserve">Página web del curso IA de Ingeniería del Software. </w:t>
       </w:r>
-      <w:hyperlink r:id="rId30" w:history="1">
+      <w:hyperlink r:id="rId33" w:history="1">
         <w:r>
           <w:rPr>
             <w:rStyle w:val="Hipervnculo"/>
@@ -10153,7 +10507,7 @@
       <w:r>
         <w:t xml:space="preserve">” de.la publicación eldiario.es </w:t>
       </w:r>
-      <w:hyperlink r:id="rId31" w:history="1">
+      <w:hyperlink r:id="rId34" w:history="1">
         <w:r>
           <w:rPr>
             <w:rStyle w:val="Hipervnculo"/>
@@ -10178,7 +10532,7 @@
       <w:r>
         <w:t xml:space="preserve">” en Wikipedia </w:t>
       </w:r>
-      <w:hyperlink r:id="rId32" w:history="1">
+      <w:hyperlink r:id="rId35" w:history="1">
         <w:r>
           <w:rPr>
             <w:rStyle w:val="Hipervnculo"/>
@@ -10203,7 +10557,7 @@
       <w:r>
         <w:t xml:space="preserve">” </w:t>
       </w:r>
-      <w:hyperlink r:id="rId33" w:history="1">
+      <w:hyperlink r:id="rId36" w:history="1">
         <w:r>
           <w:rPr>
             <w:rStyle w:val="Hipervnculo"/>
@@ -10225,7 +10579,7 @@
       <w:r>
         <w:t xml:space="preserve">“Data Mining con Árboles de Decisión”, por Jorge Martín Arevalillo, </w:t>
       </w:r>
-      <w:hyperlink r:id="rId34" w:history="1">
+      <w:hyperlink r:id="rId37" w:history="1">
         <w:r>
           <w:rPr>
             <w:rStyle w:val="Hipervnculo"/>
@@ -10256,7 +10610,7 @@
       <w:r>
         <w:t xml:space="preserve">” </w:t>
       </w:r>
-      <w:hyperlink r:id="rId35" w:history="1">
+      <w:hyperlink r:id="rId38" w:history="1">
         <w:r>
           <w:rPr>
             <w:rStyle w:val="Hipervnculo"/>
@@ -10293,7 +10647,7 @@
       <w:r>
         <w:t xml:space="preserve">” </w:t>
       </w:r>
-      <w:hyperlink r:id="rId36" w:history="1">
+      <w:hyperlink r:id="rId39" w:history="1">
         <w:r>
           <w:rPr>
             <w:rStyle w:val="Hipervnculo"/>
@@ -10318,7 +10672,7 @@
       <w:r>
         <w:t xml:space="preserve">“Estructuras de Datos” - </w:t>
       </w:r>
-      <w:hyperlink r:id="rId37" w:history="1">
+      <w:hyperlink r:id="rId40" w:history="1">
         <w:r>
           <w:rPr>
             <w:rStyle w:val="Hipervnculo"/>
@@ -10343,7 +10697,7 @@
       <w:r>
         <w:t xml:space="preserve">“Sequential Feature Selection” - </w:t>
       </w:r>
-      <w:hyperlink r:id="rId38" w:history="1">
+      <w:hyperlink r:id="rId41" w:history="1">
         <w:r>
           <w:rPr>
             <w:rStyle w:val="Hipervnculo"/>
@@ -13554,7 +13908,6 @@
   <w:style w:type="character" w:default="1" w:styleId="Fuentedeprrafopredeter">
     <w:name w:val="Default Paragraph Font"/>
     <w:uiPriority w:val="1"/>
-    <w:semiHidden/>
     <w:unhideWhenUsed/>
   </w:style>
   <w:style w:type="table" w:default="1" w:styleId="Tablanormal">

</xml_diff>

<commit_message>
Método de estimación Chi ampliado. Ampliada presentación.
</commit_message>
<xml_diff>
--- a/Optimización de variables en modelos predictivos.docx
+++ b/Optimización de variables en modelos predictivos.docx
@@ -540,6 +540,15 @@
       </w:r>
       <w:r>
         <w:instrText xml:space="preserve"> INCLUDEPICTURE "https://assets.weforum.org/editor/zaRCI6KenqRe9bTipJnjYLvzOuzZpnhI-Tzxa9oVjdo.jpg" \* MERGEFORMATINET </w:instrText>
+      </w:r>
+      <w:r>
+        <w:fldChar w:fldCharType="separate"/>
+      </w:r>
+      <w:r>
+        <w:fldChar w:fldCharType="begin"/>
+      </w:r>
+      <w:r>
+        <w:instrText xml:space="preserve"> INCLUDEPICTURE  "https://assets.weforum.org/editor/zaRCI6KenqRe9bTipJnjYLvzOuzZpnhI-Tzxa9oVjdo.jpg" \* MERGEFORMATINET </w:instrText>
       </w:r>
       <w:r>
         <w:fldChar w:fldCharType="separate"/>
@@ -645,6 +654,9 @@
       <w:r>
         <w:fldChar w:fldCharType="end"/>
       </w:r>
+      <w:r>
+        <w:fldChar w:fldCharType="end"/>
+      </w:r>
     </w:p>
     <w:p>
       <w:pPr>
@@ -908,21 +920,7 @@
         <w:rPr>
           <w:lang w:val="es-ES"/>
         </w:rPr>
-        <w:t xml:space="preserve"> Por otra parte, se ofrece en un fichero notebook, escrito utilizando el software </w:t>
-      </w:r>
-      <w:proofErr w:type="spellStart"/>
-      <w:r>
-        <w:rPr>
-          <w:lang w:val="es-ES"/>
-        </w:rPr>
-        <w:t>Jupyter</w:t>
-      </w:r>
-      <w:proofErr w:type="spellEnd"/>
-      <w:r>
-        <w:rPr>
-          <w:lang w:val="es-ES"/>
-        </w:rPr>
-        <w:t xml:space="preserve"> notebook y en lenguaje Python, las funciones que componen una implementación como respuesta al problema planteado, junto con pruebas, explicaciones teóricas acerca del problema, e información acerca de cada decisión tomada a bajo nivel y explicando el propio código, e interpretaciones acerca de los resultados obtenidos.</w:t>
+        <w:t xml:space="preserve"> Por otra parte, se ofrece en un fichero notebook, escrito utilizando el software Jupyter notebook y en lenguaje Python, las funciones que componen una implementación como respuesta al problema planteado, junto con pruebas, explicaciones teóricas acerca del problema, e información acerca de cada decisión tomada a bajo nivel y explicando el propio código, e interpretaciones acerca de los resultados obtenidos.</w:t>
       </w:r>
     </w:p>
     <w:p>
@@ -1158,21 +1156,7 @@
         <w:rPr>
           <w:lang w:val="es-ES"/>
         </w:rPr>
-        <w:t xml:space="preserve">De acuerdo con la exposición realizada por el Doctor Jorge Martín </w:t>
-      </w:r>
-      <w:proofErr w:type="spellStart"/>
-      <w:r>
-        <w:rPr>
-          <w:lang w:val="es-ES"/>
-        </w:rPr>
-        <w:t>Arevaillo</w:t>
-      </w:r>
-      <w:proofErr w:type="spellEnd"/>
-      <w:r>
-        <w:rPr>
-          <w:lang w:val="es-ES"/>
-        </w:rPr>
-        <w:t xml:space="preserve">, las principales características de este método, es su </w:t>
+        <w:t xml:space="preserve">De acuerdo con la exposición realizada por el Doctor Jorge Martín Arevaillo, las principales características de este método, es su </w:t>
       </w:r>
       <w:r>
         <w:rPr>
@@ -1458,6 +1442,15 @@
         <w:fldChar w:fldCharType="separate"/>
       </w:r>
       <w:r>
+        <w:fldChar w:fldCharType="begin"/>
+      </w:r>
+      <w:r>
+        <w:instrText xml:space="preserve"> INCLUDEPICTURE  "https://image.slidesharecdn.com/medicaldatadiagnosis-160312174429/95/medical-data-diagnosis-7-638.jpg?cb=1457804747" \* MERGEFORMATINET </w:instrText>
+      </w:r>
+      <w:r>
+        <w:fldChar w:fldCharType="separate"/>
+      </w:r>
+      <w:r>
         <w:pict w14:anchorId="42F0343D">
           <v:shape id="_x0000_i1027" type="#_x0000_t75" alt="" style="width:235.8pt;height:143.4pt">
             <v:imagedata r:id="rId14" r:href="rId15" cropleft="2608f" cropright="1956f"/>
@@ -1485,6 +1478,9 @@
       <w:r>
         <w:fldChar w:fldCharType="end"/>
       </w:r>
+      <w:r>
+        <w:fldChar w:fldCharType="end"/>
+      </w:r>
     </w:p>
     <w:p>
       <w:pPr>
@@ -1715,6 +1711,15 @@
         <w:fldChar w:fldCharType="separate"/>
       </w:r>
       <w:r>
+        <w:fldChar w:fldCharType="begin"/>
+      </w:r>
+      <w:r>
+        <w:instrText xml:space="preserve"> INCLUDEPICTURE  "https://bgreenwell.github.io/pdp/articles/cv.png" \* MERGEFORMATINET </w:instrText>
+      </w:r>
+      <w:r>
+        <w:fldChar w:fldCharType="separate"/>
+      </w:r>
+      <w:r>
         <w:pict w14:anchorId="5438393C">
           <v:shape id="_x0000_i1028" type="#_x0000_t75" alt="" style="width:227.4pt;height:91.8pt">
             <v:imagedata r:id="rId16" r:href="rId17"/>
@@ -1742,6 +1747,9 @@
       <w:r>
         <w:fldChar w:fldCharType="end"/>
       </w:r>
+      <w:r>
+        <w:fldChar w:fldCharType="end"/>
+      </w:r>
     </w:p>
     <w:p>
       <w:pPr>
@@ -1916,6 +1924,15 @@
         <w:fldChar w:fldCharType="separate"/>
       </w:r>
       <w:r>
+        <w:fldChar w:fldCharType="begin"/>
+      </w:r>
+      <w:r>
+        <w:instrText xml:space="preserve"> INCLUDEPICTURE  "http://www.scielo.unal.edu.co/img/revistas/inde/n25/25a06t7.jpg" \* MERGEFORMATINET </w:instrText>
+      </w:r>
+      <w:r>
+        <w:fldChar w:fldCharType="separate"/>
+      </w:r>
+      <w:r>
         <w:pict w14:anchorId="60BFACF3">
           <v:shape id="_x0000_i1029" type="#_x0000_t75" alt="" style="width:231pt;height:134.4pt">
             <v:imagedata r:id="rId18" r:href="rId19" croptop="4700f" cropbottom="2350f"/>
@@ -1943,6 +1960,9 @@
       <w:r>
         <w:fldChar w:fldCharType="end"/>
       </w:r>
+      <w:r>
+        <w:fldChar w:fldCharType="end"/>
+      </w:r>
     </w:p>
     <w:p>
       <w:pPr>
@@ -2143,19 +2163,11 @@
         </w:rPr>
         <w:t xml:space="preserve">ma de </w:t>
       </w:r>
-      <w:proofErr w:type="spellStart"/>
-      <w:r>
-        <w:rPr>
-          <w:lang w:val="es-ES"/>
-        </w:rPr>
-        <w:t>rrollados</w:t>
-      </w:r>
-      <w:proofErr w:type="spellEnd"/>
-      <w:r>
-        <w:rPr>
-          <w:lang w:val="es-ES"/>
-        </w:rPr>
-        <w:t xml:space="preserve"> en la implementación del algoritmo.</w:t>
+      <w:r>
+        <w:rPr>
+          <w:lang w:val="es-ES"/>
+        </w:rPr>
+        <w:t>rrollados en la implementación del algoritmo.</w:t>
       </w:r>
     </w:p>
     <w:p>
@@ -2169,33 +2181,11 @@
           <w:lang w:val="es-ES"/>
         </w:rPr>
       </w:pPr>
-      <w:proofErr w:type="spellStart"/>
-      <w:r>
-        <w:rPr>
-          <w:lang w:val="es-ES"/>
-        </w:rPr>
-        <w:t>Sequential</w:t>
-      </w:r>
-      <w:proofErr w:type="spellEnd"/>
-      <w:r>
-        <w:rPr>
-          <w:lang w:val="es-ES"/>
-        </w:rPr>
-        <w:t xml:space="preserve"> forward </w:t>
-      </w:r>
-      <w:proofErr w:type="spellStart"/>
-      <w:r>
-        <w:rPr>
-          <w:lang w:val="es-ES"/>
-        </w:rPr>
-        <w:t>selection</w:t>
-      </w:r>
-      <w:proofErr w:type="spellEnd"/>
-      <w:r>
-        <w:rPr>
-          <w:lang w:val="es-ES"/>
-        </w:rPr>
-        <w:t xml:space="preserve"> (SFS)</w:t>
+      <w:r>
+        <w:rPr>
+          <w:lang w:val="es-ES"/>
+        </w:rPr>
+        <w:t>Sequential forward selection (SFS)</w:t>
       </w:r>
     </w:p>
     <w:p>
@@ -2270,6 +2260,15 @@
       </w:r>
       <w:r>
         <w:instrText xml:space="preserve"> INCLUDEPICTURE "https://image3.slideserve.com/5568648/sequential-forward-selection1-n.jpg" \* MERGEFORMATINET </w:instrText>
+      </w:r>
+      <w:r>
+        <w:fldChar w:fldCharType="separate"/>
+      </w:r>
+      <w:r>
+        <w:fldChar w:fldCharType="begin"/>
+      </w:r>
+      <w:r>
+        <w:instrText xml:space="preserve"> INCLUDEPICTURE  "https://image3.slideserve.com/5568648/sequential-forward-selection1-n.jpg" \* MERGEFORMATINET </w:instrText>
       </w:r>
       <w:r>
         <w:fldChar w:fldCharType="separate"/>
@@ -2356,6 +2355,9 @@
       <w:r>
         <w:fldChar w:fldCharType="end"/>
       </w:r>
+      <w:r>
+        <w:fldChar w:fldCharType="end"/>
+      </w:r>
     </w:p>
     <w:p>
       <w:pPr>
@@ -2388,47 +2390,11 @@
           <w:lang w:val="es-ES"/>
         </w:rPr>
       </w:pPr>
-      <w:proofErr w:type="spellStart"/>
-      <w:r>
-        <w:rPr>
-          <w:lang w:val="es-ES"/>
-        </w:rPr>
-        <w:t>Sequential</w:t>
-      </w:r>
-      <w:proofErr w:type="spellEnd"/>
-      <w:r>
-        <w:rPr>
-          <w:lang w:val="es-ES"/>
-        </w:rPr>
-        <w:t xml:space="preserve"> </w:t>
-      </w:r>
-      <w:proofErr w:type="spellStart"/>
-      <w:r>
-        <w:rPr>
-          <w:lang w:val="es-ES"/>
-        </w:rPr>
-        <w:t>floating</w:t>
-      </w:r>
-      <w:proofErr w:type="spellEnd"/>
-      <w:r>
-        <w:rPr>
-          <w:lang w:val="es-ES"/>
-        </w:rPr>
-        <w:t xml:space="preserve"> forward </w:t>
-      </w:r>
-      <w:proofErr w:type="spellStart"/>
-      <w:r>
-        <w:rPr>
-          <w:lang w:val="es-ES"/>
-        </w:rPr>
-        <w:t>selection</w:t>
-      </w:r>
-      <w:proofErr w:type="spellEnd"/>
-      <w:r>
-        <w:rPr>
-          <w:lang w:val="es-ES"/>
-        </w:rPr>
-        <w:t xml:space="preserve"> (SFFS)</w:t>
+      <w:r>
+        <w:rPr>
+          <w:lang w:val="es-ES"/>
+        </w:rPr>
+        <w:t>Sequential floating forward selection (SFFS)</w:t>
       </w:r>
     </w:p>
     <w:p>
@@ -2520,59 +2486,9 @@
         </w:rPr>
         <w:t>“</w:t>
       </w:r>
-      <w:proofErr w:type="spellStart"/>
-      <w:r>
-        <w:t>Feature</w:t>
-      </w:r>
-      <w:proofErr w:type="spellEnd"/>
-      <w:r>
-        <w:t xml:space="preserve"> </w:t>
-      </w:r>
-      <w:proofErr w:type="spellStart"/>
-      <w:r>
-        <w:t>Selection</w:t>
-      </w:r>
-      <w:proofErr w:type="spellEnd"/>
-      <w:r>
-        <w:t xml:space="preserve"> </w:t>
-      </w:r>
-      <w:proofErr w:type="spellStart"/>
-      <w:r>
-        <w:t>of</w:t>
-      </w:r>
-      <w:proofErr w:type="spellEnd"/>
-      <w:r>
-        <w:t xml:space="preserve"> Medical Diagnosis Data </w:t>
-      </w:r>
-      <w:proofErr w:type="spellStart"/>
-      <w:r>
-        <w:t>Using</w:t>
-      </w:r>
-      <w:proofErr w:type="spellEnd"/>
-      <w:r>
-        <w:t xml:space="preserve"> </w:t>
-      </w:r>
-      <w:proofErr w:type="spellStart"/>
-      <w:r>
-        <w:t>Genetic</w:t>
-      </w:r>
-      <w:proofErr w:type="spellEnd"/>
-      <w:r>
-        <w:t xml:space="preserve"> </w:t>
-      </w:r>
-      <w:proofErr w:type="spellStart"/>
-      <w:r>
-        <w:t>Algorithm</w:t>
-      </w:r>
-      <w:proofErr w:type="spellEnd"/>
-      <w:r>
-        <w:t xml:space="preserve"> and Data </w:t>
-      </w:r>
-      <w:proofErr w:type="spellStart"/>
-      <w:r>
-        <w:t>Mining</w:t>
-      </w:r>
-      <w:proofErr w:type="spellEnd"/>
+      <w:r>
+        <w:t>Feature Selection of Medical Diagnosis Data Using Genetic Algorithm and Data Mining</w:t>
+      </w:r>
       <w:r>
         <w:rPr>
           <w:lang w:val="es-ES"/>
@@ -2602,75 +2518,11 @@
         </w:rPr>
         <w:t>“</w:t>
       </w:r>
-      <w:proofErr w:type="spellStart"/>
-      <w:r>
-        <w:rPr>
-          <w:lang w:val="es-ES"/>
-        </w:rPr>
-        <w:t>Feature</w:t>
-      </w:r>
-      <w:proofErr w:type="spellEnd"/>
-      <w:r>
-        <w:rPr>
-          <w:lang w:val="es-ES"/>
-        </w:rPr>
-        <w:t xml:space="preserve"> </w:t>
-      </w:r>
-      <w:proofErr w:type="spellStart"/>
-      <w:r>
-        <w:rPr>
-          <w:lang w:val="es-ES"/>
-        </w:rPr>
-        <w:t>selection</w:t>
-      </w:r>
-      <w:proofErr w:type="spellEnd"/>
-      <w:r>
-        <w:rPr>
-          <w:lang w:val="es-ES"/>
-        </w:rPr>
-        <w:t xml:space="preserve"> </w:t>
-      </w:r>
-      <w:proofErr w:type="spellStart"/>
-      <w:r>
-        <w:rPr>
-          <w:lang w:val="es-ES"/>
-        </w:rPr>
-        <w:t>using</w:t>
-      </w:r>
-      <w:proofErr w:type="spellEnd"/>
-      <w:r>
-        <w:rPr>
-          <w:lang w:val="es-ES"/>
-        </w:rPr>
-        <w:t xml:space="preserve"> </w:t>
-      </w:r>
-      <w:proofErr w:type="spellStart"/>
-      <w:r>
-        <w:rPr>
-          <w:lang w:val="es-ES"/>
-        </w:rPr>
-        <w:t>Wrapper</w:t>
-      </w:r>
-      <w:proofErr w:type="spellEnd"/>
-      <w:r>
-        <w:rPr>
-          <w:lang w:val="es-ES"/>
-        </w:rPr>
-        <w:t xml:space="preserve"> </w:t>
-      </w:r>
-      <w:proofErr w:type="spellStart"/>
-      <w:r>
-        <w:rPr>
-          <w:lang w:val="es-ES"/>
-        </w:rPr>
-        <w:t>methods</w:t>
-      </w:r>
-      <w:proofErr w:type="spellEnd"/>
-      <w:r>
-        <w:rPr>
-          <w:lang w:val="es-ES"/>
-        </w:rPr>
-        <w:t xml:space="preserve"> in Python</w:t>
+      <w:r>
+        <w:rPr>
+          <w:lang w:val="es-ES"/>
+        </w:rPr>
+        <w:t>Feature selection using Wrapper methods in Python</w:t>
       </w:r>
       <w:r>
         <w:rPr>
@@ -2712,213 +2564,8 @@
           <w:szCs w:val="20"/>
           <w:lang w:val="es-ES" w:eastAsia="x-none"/>
         </w:rPr>
-        <w:t>“</w:t>
-      </w:r>
-      <w:proofErr w:type="spellStart"/>
-      <w:r>
-        <w:rPr>
-          <w:rFonts w:eastAsia="SimSun"/>
-          <w:noProof w:val="0"/>
-          <w:spacing w:val="-1"/>
-          <w:sz w:val="20"/>
-          <w:szCs w:val="20"/>
-          <w:lang w:val="es-ES" w:eastAsia="x-none"/>
-        </w:rPr>
-        <w:t>Feature</w:t>
-      </w:r>
-      <w:proofErr w:type="spellEnd"/>
-      <w:r>
-        <w:rPr>
-          <w:rFonts w:eastAsia="SimSun"/>
-          <w:noProof w:val="0"/>
-          <w:spacing w:val="-1"/>
-          <w:sz w:val="20"/>
-          <w:szCs w:val="20"/>
-          <w:lang w:val="es-ES" w:eastAsia="x-none"/>
-        </w:rPr>
-        <w:t xml:space="preserve"> </w:t>
-      </w:r>
-      <w:proofErr w:type="spellStart"/>
-      <w:r>
-        <w:rPr>
-          <w:rFonts w:eastAsia="SimSun"/>
-          <w:noProof w:val="0"/>
-          <w:spacing w:val="-1"/>
-          <w:sz w:val="20"/>
-          <w:szCs w:val="20"/>
-          <w:lang w:val="es-ES" w:eastAsia="x-none"/>
-        </w:rPr>
-        <w:t>Selection</w:t>
-      </w:r>
-      <w:proofErr w:type="spellEnd"/>
-      <w:r>
-        <w:rPr>
-          <w:rFonts w:eastAsia="SimSun"/>
-          <w:noProof w:val="0"/>
-          <w:spacing w:val="-1"/>
-          <w:sz w:val="20"/>
-          <w:szCs w:val="20"/>
-          <w:lang w:val="es-ES" w:eastAsia="x-none"/>
-        </w:rPr>
-        <w:t xml:space="preserve"> </w:t>
-      </w:r>
-      <w:proofErr w:type="spellStart"/>
-      <w:r>
-        <w:rPr>
-          <w:rFonts w:eastAsia="SimSun"/>
-          <w:noProof w:val="0"/>
-          <w:spacing w:val="-1"/>
-          <w:sz w:val="20"/>
-          <w:szCs w:val="20"/>
-          <w:lang w:val="es-ES" w:eastAsia="x-none"/>
-        </w:rPr>
-        <w:t>for</w:t>
-      </w:r>
-      <w:proofErr w:type="spellEnd"/>
-      <w:r>
-        <w:rPr>
-          <w:rFonts w:eastAsia="SimSun"/>
-          <w:noProof w:val="0"/>
-          <w:spacing w:val="-1"/>
-          <w:sz w:val="20"/>
-          <w:szCs w:val="20"/>
-          <w:lang w:val="es-ES" w:eastAsia="x-none"/>
-        </w:rPr>
-        <w:t xml:space="preserve"> </w:t>
-      </w:r>
-      <w:proofErr w:type="spellStart"/>
-      <w:r>
-        <w:rPr>
-          <w:rFonts w:eastAsia="SimSun"/>
-          <w:noProof w:val="0"/>
-          <w:spacing w:val="-1"/>
-          <w:sz w:val="20"/>
-          <w:szCs w:val="20"/>
-          <w:lang w:val="es-ES" w:eastAsia="x-none"/>
-        </w:rPr>
-        <w:t>Pattern</w:t>
-      </w:r>
-      <w:proofErr w:type="spellEnd"/>
-      <w:r>
-        <w:rPr>
-          <w:rFonts w:eastAsia="SimSun"/>
-          <w:noProof w:val="0"/>
-          <w:spacing w:val="-1"/>
-          <w:sz w:val="20"/>
-          <w:szCs w:val="20"/>
-          <w:lang w:val="es-ES" w:eastAsia="x-none"/>
-        </w:rPr>
-        <w:t xml:space="preserve"> </w:t>
-      </w:r>
-      <w:proofErr w:type="spellStart"/>
-      <w:r>
-        <w:rPr>
-          <w:rFonts w:eastAsia="SimSun"/>
-          <w:noProof w:val="0"/>
-          <w:spacing w:val="-1"/>
-          <w:sz w:val="20"/>
-          <w:szCs w:val="20"/>
-          <w:lang w:val="es-ES" w:eastAsia="x-none"/>
-        </w:rPr>
-        <w:t>Recognition</w:t>
-      </w:r>
-      <w:proofErr w:type="spellEnd"/>
-      <w:r>
-        <w:rPr>
-          <w:rFonts w:eastAsia="SimSun"/>
-          <w:noProof w:val="0"/>
-          <w:spacing w:val="-1"/>
-          <w:sz w:val="20"/>
-          <w:szCs w:val="20"/>
-          <w:lang w:val="es-ES" w:eastAsia="x-none"/>
-        </w:rPr>
-        <w:t xml:space="preserve">” por J.-S. Roger </w:t>
-      </w:r>
-      <w:proofErr w:type="spellStart"/>
-      <w:r>
-        <w:rPr>
-          <w:rFonts w:eastAsia="SimSun"/>
-          <w:noProof w:val="0"/>
-          <w:spacing w:val="-1"/>
-          <w:sz w:val="20"/>
-          <w:szCs w:val="20"/>
-          <w:lang w:val="es-ES" w:eastAsia="x-none"/>
-        </w:rPr>
-        <w:t>Jang</w:t>
-      </w:r>
-      <w:proofErr w:type="spellEnd"/>
-      <w:r>
-        <w:rPr>
-          <w:rFonts w:eastAsia="SimSun"/>
-          <w:noProof w:val="0"/>
-          <w:spacing w:val="-1"/>
-          <w:sz w:val="20"/>
-          <w:szCs w:val="20"/>
-          <w:lang w:val="es-ES" w:eastAsia="x-none"/>
-        </w:rPr>
-        <w:t xml:space="preserve">, de la </w:t>
-      </w:r>
-      <w:proofErr w:type="spellStart"/>
-      <w:r>
-        <w:rPr>
-          <w:rFonts w:eastAsia="SimSun"/>
-          <w:noProof w:val="0"/>
-          <w:spacing w:val="-1"/>
-          <w:sz w:val="20"/>
-          <w:szCs w:val="20"/>
-          <w:lang w:val="es-ES" w:eastAsia="x-none"/>
-        </w:rPr>
-        <w:t>National</w:t>
-      </w:r>
-      <w:proofErr w:type="spellEnd"/>
-      <w:r>
-        <w:rPr>
-          <w:rFonts w:eastAsia="SimSun"/>
-          <w:noProof w:val="0"/>
-          <w:spacing w:val="-1"/>
-          <w:sz w:val="20"/>
-          <w:szCs w:val="20"/>
-          <w:lang w:val="es-ES" w:eastAsia="x-none"/>
-        </w:rPr>
-        <w:t xml:space="preserve"> </w:t>
-      </w:r>
-      <w:proofErr w:type="spellStart"/>
-      <w:r>
-        <w:rPr>
-          <w:rFonts w:eastAsia="SimSun"/>
-          <w:noProof w:val="0"/>
-          <w:spacing w:val="-1"/>
-          <w:sz w:val="20"/>
-          <w:szCs w:val="20"/>
-          <w:lang w:val="es-ES" w:eastAsia="x-none"/>
-        </w:rPr>
-        <w:t>Taiwan</w:t>
-      </w:r>
-      <w:proofErr w:type="spellEnd"/>
-      <w:r>
-        <w:rPr>
-          <w:rFonts w:eastAsia="SimSun"/>
-          <w:noProof w:val="0"/>
-          <w:spacing w:val="-1"/>
-          <w:sz w:val="20"/>
-          <w:szCs w:val="20"/>
-          <w:lang w:val="es-ES" w:eastAsia="x-none"/>
-        </w:rPr>
-        <w:t xml:space="preserve"> </w:t>
-      </w:r>
-      <w:proofErr w:type="spellStart"/>
-      <w:r>
-        <w:rPr>
-          <w:rFonts w:eastAsia="SimSun"/>
-          <w:noProof w:val="0"/>
-          <w:spacing w:val="-1"/>
-          <w:sz w:val="20"/>
-          <w:szCs w:val="20"/>
-          <w:lang w:val="es-ES" w:eastAsia="x-none"/>
-        </w:rPr>
-        <w:t>University</w:t>
-      </w:r>
-      <w:proofErr w:type="spellEnd"/>
+        <w:t>“Feature Selection for Pattern Recognition” por J.-S. Roger Jang, de la National Taiwan University</w:t>
+      </w:r>
       <w:r>
         <w:rPr>
           <w:rFonts w:eastAsia="SimSun"/>
@@ -3792,51 +3439,7 @@
           <w:szCs w:val="20"/>
           <w:lang w:eastAsia="x-none"/>
         </w:rPr>
-        <w:t xml:space="preserve">Con la idea de conseguir un conjunto de las mejores variables, que predigan mejor el resultado, utilizaremos un algoritmo de búsqueda, conocido como </w:t>
-      </w:r>
-      <w:proofErr w:type="spellStart"/>
-      <w:r>
-        <w:rPr>
-          <w:rFonts w:eastAsia="SimSun"/>
-          <w:spacing w:val="-1"/>
-          <w:sz w:val="20"/>
-          <w:szCs w:val="20"/>
-          <w:lang w:eastAsia="x-none"/>
-        </w:rPr>
-        <w:t>Sequential</w:t>
-      </w:r>
-      <w:proofErr w:type="spellEnd"/>
-      <w:r>
-        <w:rPr>
-          <w:rFonts w:eastAsia="SimSun"/>
-          <w:spacing w:val="-1"/>
-          <w:sz w:val="20"/>
-          <w:szCs w:val="20"/>
-          <w:lang w:eastAsia="x-none"/>
-        </w:rPr>
-        <w:t xml:space="preserve"> Forward </w:t>
-      </w:r>
-      <w:proofErr w:type="spellStart"/>
-      <w:r>
-        <w:rPr>
-          <w:rFonts w:eastAsia="SimSun"/>
-          <w:spacing w:val="-1"/>
-          <w:sz w:val="20"/>
-          <w:szCs w:val="20"/>
-          <w:lang w:eastAsia="x-none"/>
-        </w:rPr>
-        <w:t>Selection</w:t>
-      </w:r>
-      <w:proofErr w:type="spellEnd"/>
-      <w:r>
-        <w:rPr>
-          <w:rFonts w:eastAsia="SimSun"/>
-          <w:spacing w:val="-1"/>
-          <w:sz w:val="20"/>
-          <w:szCs w:val="20"/>
-          <w:lang w:eastAsia="x-none"/>
-        </w:rPr>
-        <w:t>, o SFS, que obtiene buenos resultados sin tener que recurrir a métodos de complejidad exponencial, como la búsqueda exhaustiva.</w:t>
+        <w:t>Con la idea de conseguir un conjunto de las mejores variables, que predigan mejor el resultado, utilizaremos un algoritmo de búsqueda, conocido como Sequential Forward Selection, o SFS, que obtiene buenos resultados sin tener que recurrir a métodos de complejidad exponencial, como la búsqueda exhaustiva.</w:t>
       </w:r>
     </w:p>
     <w:p>
@@ -5570,16 +5173,8 @@
         <w:rPr>
           <w:lang w:val="es-ES"/>
         </w:rPr>
-        <w:t xml:space="preserve">Conjunto de datos: </w:t>
-      </w:r>
-      <w:proofErr w:type="spellStart"/>
-      <w:r>
-        <w:rPr>
-          <w:lang w:val="es-ES"/>
-        </w:rPr>
-        <w:t>Titanic</w:t>
-      </w:r>
-      <w:proofErr w:type="spellEnd"/>
+        <w:t>Conjunto de datos: Titanic</w:t>
+      </w:r>
     </w:p>
     <w:p>
       <w:pPr>
@@ -5592,21 +5187,7 @@
         <w:rPr>
           <w:lang w:val="es-ES"/>
         </w:rPr>
-        <w:t xml:space="preserve">En primer lugar, realizamos las pruebas con el conjunto de datos con los pasajeros del navío </w:t>
-      </w:r>
-      <w:proofErr w:type="spellStart"/>
-      <w:r>
-        <w:rPr>
-          <w:lang w:val="es-ES"/>
-        </w:rPr>
-        <w:t>Titanic</w:t>
-      </w:r>
-      <w:proofErr w:type="spellEnd"/>
-      <w:r>
-        <w:rPr>
-          <w:lang w:val="es-ES"/>
-        </w:rPr>
-        <w:t>.</w:t>
+        <w:t>En primer lugar, realizamos las pruebas con el conjunto de datos con los pasajeros del navío Titanic.</w:t>
       </w:r>
     </w:p>
     <w:p>
@@ -5701,25 +5282,7 @@
           <w:sz w:val="16"/>
           <w:szCs w:val="16"/>
         </w:rPr>
-        <w:t xml:space="preserve"> Evaluación del conjunto de datos ‘</w:t>
-      </w:r>
-      <w:proofErr w:type="spellStart"/>
-      <w:r>
-        <w:rPr>
-          <w:b w:val="0"/>
-          <w:sz w:val="16"/>
-          <w:szCs w:val="16"/>
-        </w:rPr>
-        <w:t>Titanic</w:t>
-      </w:r>
-      <w:proofErr w:type="spellEnd"/>
-      <w:r>
-        <w:rPr>
-          <w:b w:val="0"/>
-          <w:sz w:val="16"/>
-          <w:szCs w:val="16"/>
-        </w:rPr>
-        <w:t>’ con diferentes conjuntos de variables</w:t>
+        <w:t xml:space="preserve"> Evaluación del conjunto de datos ‘Titanic’ con diferentes conjuntos de variables</w:t>
       </w:r>
     </w:p>
     <w:tbl>
@@ -6422,16 +5985,8 @@
         <w:rPr>
           <w:lang w:val="es-ES"/>
         </w:rPr>
-        <w:t xml:space="preserve"> y podemos observar en un caso en el ejemplo del conjunto del </w:t>
-      </w:r>
-      <w:proofErr w:type="spellStart"/>
-      <w:r>
-        <w:rPr>
-          <w:lang w:val="es-ES"/>
-        </w:rPr>
-        <w:t>Titanic</w:t>
-      </w:r>
-      <w:proofErr w:type="spellEnd"/>
+        <w:t xml:space="preserve"> y podemos observar en un caso en el ejemplo del conjunto del Titanic</w:t>
+      </w:r>
       <w:r>
         <w:rPr>
           <w:lang w:val="es-ES"/>
@@ -6504,21 +6059,7 @@
         <w:rPr>
           <w:lang w:val="es-ES"/>
         </w:rPr>
-        <w:t xml:space="preserve"> Un ejemplo claro, es el que podemos observar en la última prueba realizada al conjunto de datos </w:t>
-      </w:r>
-      <w:proofErr w:type="spellStart"/>
-      <w:r>
-        <w:rPr>
-          <w:lang w:val="es-ES"/>
-        </w:rPr>
-        <w:t>Titanic</w:t>
-      </w:r>
-      <w:proofErr w:type="spellEnd"/>
-      <w:r>
-        <w:rPr>
-          <w:lang w:val="es-ES"/>
-        </w:rPr>
-        <w:t xml:space="preserve">, como se puede observar en la Tabla 1. Este fenómeno comprendemos que </w:t>
+        <w:t xml:space="preserve"> Un ejemplo claro, es el que podemos observar en la última prueba realizada al conjunto de datos Titanic, como se puede observar en la Tabla 1. Este fenómeno comprendemos que </w:t>
       </w:r>
       <w:r>
         <w:rPr>
@@ -6530,35 +6071,7 @@
         <w:rPr>
           <w:lang w:val="es-ES"/>
         </w:rPr>
-        <w:t xml:space="preserve"> porque ‘</w:t>
-      </w:r>
-      <w:proofErr w:type="spellStart"/>
-      <w:r>
-        <w:rPr>
-          <w:lang w:val="es-ES"/>
-        </w:rPr>
-        <w:t>Initial</w:t>
-      </w:r>
-      <w:proofErr w:type="spellEnd"/>
-      <w:r>
-        <w:rPr>
-          <w:lang w:val="es-ES"/>
-        </w:rPr>
-        <w:t xml:space="preserve">’ en una variable que de por </w:t>
-      </w:r>
-      <w:proofErr w:type="spellStart"/>
-      <w:r>
-        <w:rPr>
-          <w:lang w:val="es-ES"/>
-        </w:rPr>
-        <w:t>si</w:t>
-      </w:r>
-      <w:proofErr w:type="spellEnd"/>
-      <w:r>
-        <w:rPr>
-          <w:lang w:val="es-ES"/>
-        </w:rPr>
-        <w:t xml:space="preserve"> sola, se ajusta mejor al resultado al final que el conjunto de soluciones anteriores formado por más variables</w:t>
+        <w:t xml:space="preserve"> porque ‘Initial’ en una variable que de por si sola, se ajusta mejor al resultado al final que el conjunto de soluciones anteriores formado por más variables</w:t>
       </w:r>
       <w:r>
         <w:rPr>
@@ -6608,34 +6121,14 @@
         </w:rPr>
         <w:t xml:space="preserve"> </w:t>
       </w:r>
-      <w:proofErr w:type="spellStart"/>
       <w:r>
         <w:rPr>
           <w:i/>
           <w:iCs/>
           <w:lang w:val="es-ES"/>
         </w:rPr>
-        <w:t>Sequential</w:t>
-      </w:r>
-      <w:proofErr w:type="spellEnd"/>
-      <w:r>
-        <w:rPr>
-          <w:i/>
-          <w:iCs/>
-          <w:lang w:val="es-ES"/>
-        </w:rPr>
-        <w:t xml:space="preserve"> Forward </w:t>
-      </w:r>
-      <w:proofErr w:type="spellStart"/>
-      <w:r>
-        <w:rPr>
-          <w:i/>
-          <w:iCs/>
-          <w:lang w:val="es-ES"/>
-        </w:rPr>
-        <w:t>Selection</w:t>
-      </w:r>
-      <w:proofErr w:type="spellEnd"/>
+        <w:t>Sequential Forward Selection</w:t>
+      </w:r>
       <w:r>
         <w:rPr>
           <w:lang w:val="es-ES"/>
@@ -6720,16 +6213,8 @@
         <w:rPr>
           <w:lang w:val="es-ES"/>
         </w:rPr>
-        <w:t xml:space="preserve">Conjunto de datos: </w:t>
-      </w:r>
-      <w:proofErr w:type="spellStart"/>
-      <w:r>
-        <w:rPr>
-          <w:lang w:val="es-ES"/>
-        </w:rPr>
-        <w:t>Titanic</w:t>
-      </w:r>
-      <w:proofErr w:type="spellEnd"/>
+        <w:t>Conjunto de datos: Titanic</w:t>
+      </w:r>
     </w:p>
     <w:p>
       <w:pPr>
@@ -6742,21 +6227,7 @@
         <w:rPr>
           <w:lang w:val="es-ES"/>
         </w:rPr>
-        <w:t xml:space="preserve">En primer lugar, realizamos las pruebas con el conjunto de datos con los pasajeros del navío </w:t>
-      </w:r>
-      <w:proofErr w:type="spellStart"/>
-      <w:r>
-        <w:rPr>
-          <w:lang w:val="es-ES"/>
-        </w:rPr>
-        <w:t>Titanic</w:t>
-      </w:r>
-      <w:proofErr w:type="spellEnd"/>
-      <w:r>
-        <w:rPr>
-          <w:lang w:val="es-ES"/>
-        </w:rPr>
-        <w:t>.</w:t>
+        <w:t>En primer lugar, realizamos las pruebas con el conjunto de datos con los pasajeros del navío Titanic.</w:t>
       </w:r>
     </w:p>
     <w:p>
@@ -6818,25 +6289,7 @@
           <w:sz w:val="16"/>
           <w:szCs w:val="16"/>
         </w:rPr>
-        <w:t>Evaluación del conjunto de datos ‘</w:t>
-      </w:r>
-      <w:proofErr w:type="spellStart"/>
-      <w:r>
-        <w:rPr>
-          <w:b w:val="0"/>
-          <w:sz w:val="16"/>
-          <w:szCs w:val="16"/>
-        </w:rPr>
-        <w:t>Titanic</w:t>
-      </w:r>
-      <w:proofErr w:type="spellEnd"/>
-      <w:r>
-        <w:rPr>
-          <w:b w:val="0"/>
-          <w:sz w:val="16"/>
-          <w:szCs w:val="16"/>
-        </w:rPr>
-        <w:t>’ con todas las variables</w:t>
+        <w:t>Evaluación del conjunto de datos ‘Titanic’ con todas las variables</w:t>
       </w:r>
     </w:p>
     <w:tbl>
@@ -8426,14 +7879,7 @@
         <w:rPr>
           <w:lang w:val="es-ES"/>
         </w:rPr>
-        <w:t xml:space="preserve">Como fenómeno a destacar en las pruebas podemos observar que la puntuación aumenta paulatinamente poco a poco conforme va añadiendo las mejores variables, para ir reduciendo su puntuación gradualmente con respecto se van introduciendo aquellas que son peores. Por otra parte, puede interpretarse como que este fenómeno aparece cuando se produce un </w:t>
-      </w:r>
-      <w:proofErr w:type="spellStart"/>
-      <w:r>
-        <w:rPr>
-          <w:lang w:val="es-ES"/>
-        </w:rPr>
-        <w:t>sobre</w:t>
+        <w:t>Como fenómeno a destacar en las pruebas podemos observar que la puntuación aumenta paulatinamente poco a poco conforme va añadiendo las mejores variables, para ir reduciendo su puntuación gradualmente con respecto se van introduciendo aquellas que son peores. Por otra parte, puede interpretarse como que este fenómeno aparece cuando se produce un sobre</w:t>
       </w:r>
       <w:r>
         <w:rPr>
@@ -8445,14 +7891,7 @@
         <w:rPr>
           <w:lang w:val="es-ES"/>
         </w:rPr>
-        <w:t>entrenamiento</w:t>
-      </w:r>
-      <w:proofErr w:type="spellEnd"/>
-      <w:r>
-        <w:rPr>
-          <w:lang w:val="es-ES"/>
-        </w:rPr>
-        <w:t xml:space="preserve"> debido a un exceso de variables, debido a que existen variables que introduzcan ruido o que, pese a realizar validación cruzada, existan casos sobre los que se realizan entrenamientos o evaluaciones erróneas porque sean incorrectos, aunque contaremos como que son correctos.</w:t>
+        <w:t>entrenamiento debido a un exceso de variables, debido a que existen variables que introduzcan ruido o que, pese a realizar validación cruzada, existan casos sobre los que se realizan entrenamientos o evaluaciones erróneas porque sean incorrectos, aunque contaremos como que son correctos.</w:t>
       </w:r>
     </w:p>
     <w:p>
@@ -8493,52 +7932,14 @@
       <w:r>
         <w:t xml:space="preserve"> </w:t>
       </w:r>
-      <w:proofErr w:type="spellStart"/>
       <w:r>
         <w:rPr>
           <w:i/>
           <w:iCs/>
           <w:lang w:val="es-ES"/>
         </w:rPr>
-        <w:t>Sequential</w:t>
-      </w:r>
-      <w:proofErr w:type="spellEnd"/>
-      <w:r>
-        <w:rPr>
-          <w:i/>
-          <w:iCs/>
-          <w:lang w:val="es-ES"/>
-        </w:rPr>
-        <w:t xml:space="preserve"> </w:t>
-      </w:r>
-      <w:proofErr w:type="spellStart"/>
-      <w:r>
-        <w:rPr>
-          <w:i/>
-          <w:iCs/>
-          <w:lang w:val="es-ES"/>
-        </w:rPr>
-        <w:t>Floating</w:t>
-      </w:r>
-      <w:proofErr w:type="spellEnd"/>
-      <w:r>
-        <w:rPr>
-          <w:i/>
-          <w:iCs/>
-          <w:lang w:val="es-ES"/>
-        </w:rPr>
-        <w:t xml:space="preserve"> Forward </w:t>
-      </w:r>
-      <w:proofErr w:type="spellStart"/>
-      <w:r>
-        <w:rPr>
-          <w:i/>
-          <w:iCs/>
-          <w:lang w:val="es-ES"/>
-        </w:rPr>
-        <w:t>Selection</w:t>
-      </w:r>
-      <w:proofErr w:type="spellEnd"/>
+        <w:t>Sequential Floating Forward Selection</w:t>
+      </w:r>
       <w:r>
         <w:rPr>
           <w:lang w:val="es-ES"/>
@@ -8620,16 +8021,8 @@
         <w:rPr>
           <w:lang w:val="es-ES"/>
         </w:rPr>
-        <w:t xml:space="preserve">Conjunto de datos: </w:t>
-      </w:r>
-      <w:proofErr w:type="spellStart"/>
-      <w:r>
-        <w:rPr>
-          <w:lang w:val="es-ES"/>
-        </w:rPr>
-        <w:t>Titanic</w:t>
-      </w:r>
-      <w:proofErr w:type="spellEnd"/>
+        <w:t>Conjunto de datos: Titanic</w:t>
+      </w:r>
     </w:p>
     <w:p>
       <w:pPr>
@@ -8642,21 +8035,7 @@
         <w:rPr>
           <w:lang w:val="es-ES"/>
         </w:rPr>
-        <w:t xml:space="preserve">En primer lugar, realizamos las pruebas con el conjunto de datos con los pasajeros del navío </w:t>
-      </w:r>
-      <w:proofErr w:type="spellStart"/>
-      <w:r>
-        <w:rPr>
-          <w:lang w:val="es-ES"/>
-        </w:rPr>
-        <w:t>Titanic</w:t>
-      </w:r>
-      <w:proofErr w:type="spellEnd"/>
-      <w:r>
-        <w:rPr>
-          <w:lang w:val="es-ES"/>
-        </w:rPr>
-        <w:t>.</w:t>
+        <w:t>En primer lugar, realizamos las pruebas con el conjunto de datos con los pasajeros del navío Titanic.</w:t>
       </w:r>
     </w:p>
     <w:p>
@@ -8718,25 +8097,7 @@
           <w:sz w:val="16"/>
           <w:szCs w:val="16"/>
         </w:rPr>
-        <w:t xml:space="preserve">Optimización del conjunto de </w:t>
-      </w:r>
-      <w:proofErr w:type="spellStart"/>
-      <w:r>
-        <w:rPr>
-          <w:b w:val="0"/>
-          <w:sz w:val="16"/>
-          <w:szCs w:val="16"/>
-        </w:rPr>
-        <w:t>variables‘Titanic</w:t>
-      </w:r>
-      <w:proofErr w:type="spellEnd"/>
-      <w:r>
-        <w:rPr>
-          <w:b w:val="0"/>
-          <w:sz w:val="16"/>
-          <w:szCs w:val="16"/>
-        </w:rPr>
-        <w:t>’ con todas las variables</w:t>
+        <w:t>Optimización del conjunto de variables‘Titanic’ con todas las variables</w:t>
       </w:r>
     </w:p>
     <w:tbl>
@@ -10631,21 +9992,7 @@
         <w:rPr>
           <w:lang w:val="es-ES"/>
         </w:rPr>
-        <w:t xml:space="preserve">En primer lugar, podemos apreciar fácilmente como tanto </w:t>
-      </w:r>
-      <w:proofErr w:type="spellStart"/>
-      <w:r>
-        <w:rPr>
-          <w:lang w:val="es-ES"/>
-        </w:rPr>
-        <w:t>Naive</w:t>
-      </w:r>
-      <w:proofErr w:type="spellEnd"/>
-      <w:r>
-        <w:rPr>
-          <w:lang w:val="es-ES"/>
-        </w:rPr>
-        <w:t xml:space="preserve"> Bayes como los 'k' vecinos presentan una tasa de acierto más reducida de media, mientras que en segundo lugar podemos apreciar como la estimación basada en árboles se encuentra en una segunda posición tras el algoritmo de redes neuronales, que aparenta ser el más efectivo.</w:t>
+        <w:t>En primer lugar, podemos apreciar fácilmente como tanto Naive Bayes como los 'k' vecinos presentan una tasa de acierto más reducida de media, mientras que en segundo lugar podemos apreciar como la estimación basada en árboles se encuentra en una segunda posición tras el algoritmo de redes neuronales, que aparenta ser el más efectivo.</w:t>
       </w:r>
     </w:p>
     <w:p>
@@ -10659,21 +10006,7 @@
         <w:rPr>
           <w:lang w:val="es-ES"/>
         </w:rPr>
-        <w:t xml:space="preserve">Sin embargo, no debemos de pasar por alto el tamaño del conjunto en el que converge el método en cada caso. Los dos algoritmos que ofrecen una mayor precisión y puntuación son aquellos que convergen en conjuntos de elementos de tamaño más elevado, seguido de cerca por </w:t>
-      </w:r>
-      <w:proofErr w:type="spellStart"/>
-      <w:r>
-        <w:rPr>
-          <w:lang w:val="es-ES"/>
-        </w:rPr>
-        <w:t>Naive</w:t>
-      </w:r>
-      <w:proofErr w:type="spellEnd"/>
-      <w:r>
-        <w:rPr>
-          <w:lang w:val="es-ES"/>
-        </w:rPr>
-        <w:t xml:space="preserve"> Bayes, mientras que los 'k' vecinos, pese a ser de los menos precisos, ofrece un conjunto de la mitad de tamaño del anterior, lo que no debe ser pasado por alto.</w:t>
+        <w:t>Sin embargo, no debemos de pasar por alto el tamaño del conjunto en el que converge el método en cada caso. Los dos algoritmos que ofrecen una mayor precisión y puntuación son aquellos que convergen en conjuntos de elementos de tamaño más elevado, seguido de cerca por Naive Bayes, mientras que los 'k' vecinos, pese a ser de los menos precisos, ofrece un conjunto de la mitad de tamaño del anterior, lo que no debe ser pasado por alto.</w:t>
       </w:r>
     </w:p>
     <w:p>
@@ -10737,21 +10070,7 @@
         <w:rPr>
           <w:lang w:val="es-ES"/>
         </w:rPr>
-        <w:t xml:space="preserve">Mediante la implementación de este algoritmo, creo que hemos conseguido el objetivo de este proyecto, y es poder seleccionar las mejores variables, o aquellas que presenten una mayor representatividad sobre el resultado final, y que puedan ser utilizados para aplicar en procedimientos de Machine </w:t>
-      </w:r>
-      <w:proofErr w:type="spellStart"/>
-      <w:r>
-        <w:rPr>
-          <w:lang w:val="es-ES"/>
-        </w:rPr>
-        <w:t>Learning</w:t>
-      </w:r>
-      <w:proofErr w:type="spellEnd"/>
-      <w:r>
-        <w:rPr>
-          <w:lang w:val="es-ES"/>
-        </w:rPr>
-        <w:t xml:space="preserve"> para reducir el coste computacional y complejidad de los mismos al tratar con información relacionada al conjunto de datos sobre el que se ha realizado la optimización.</w:t>
+        <w:t>Mediante la implementación de este algoritmo, creo que hemos conseguido el objetivo de este proyecto, y es poder seleccionar las mejores variables, o aquellas que presenten una mayor representatividad sobre el resultado final, y que puedan ser utilizados para aplicar en procedimientos de Machine Learning para reducir el coste computacional y complejidad de los mismos al tratar con información relacionada al conjunto de datos sobre el que se ha realizado la optimización.</w:t>
       </w:r>
     </w:p>
     <w:p>
@@ -10767,94 +10086,36 @@
         </w:rPr>
         <w:t xml:space="preserve">Tras toda la fase de pruebas y experimentación, hemos concluido que, aunque el coste computacional es varias órdenes superior en caso del algoritmo </w:t>
       </w:r>
-      <w:proofErr w:type="spellStart"/>
       <w:r>
         <w:rPr>
           <w:i/>
           <w:iCs/>
           <w:lang w:val="es-ES"/>
         </w:rPr>
-        <w:t>Sequential</w:t>
-      </w:r>
-      <w:proofErr w:type="spellEnd"/>
+        <w:t>Sequential Floating Forward Selection</w:t>
+      </w:r>
       <w:r>
         <w:rPr>
           <w:i/>
           <w:iCs/>
           <w:lang w:val="es-ES"/>
         </w:rPr>
-        <w:t xml:space="preserve"> </w:t>
-      </w:r>
-      <w:proofErr w:type="spellStart"/>
+        <w:t xml:space="preserve">, </w:t>
+      </w:r>
+      <w:r>
+        <w:rPr>
+          <w:lang w:val="es-ES"/>
+        </w:rPr>
+        <w:t xml:space="preserve">los resultados obtenidos utilizando este algoritmo son mejores que los obtenidos con el algoritmo </w:t>
+      </w:r>
       <w:r>
         <w:rPr>
           <w:i/>
           <w:iCs/>
           <w:lang w:val="es-ES"/>
         </w:rPr>
-        <w:t>Floating</w:t>
-      </w:r>
-      <w:proofErr w:type="spellEnd"/>
-      <w:r>
-        <w:rPr>
-          <w:i/>
-          <w:iCs/>
-          <w:lang w:val="es-ES"/>
-        </w:rPr>
-        <w:t xml:space="preserve"> Forward </w:t>
-      </w:r>
-      <w:proofErr w:type="spellStart"/>
-      <w:r>
-        <w:rPr>
-          <w:i/>
-          <w:iCs/>
-          <w:lang w:val="es-ES"/>
-        </w:rPr>
-        <w:t>Selection</w:t>
-      </w:r>
-      <w:proofErr w:type="spellEnd"/>
-      <w:r>
-        <w:rPr>
-          <w:i/>
-          <w:iCs/>
-          <w:lang w:val="es-ES"/>
-        </w:rPr>
-        <w:t xml:space="preserve">, </w:t>
-      </w:r>
-      <w:r>
-        <w:rPr>
-          <w:lang w:val="es-ES"/>
-        </w:rPr>
-        <w:t xml:space="preserve">los resultados obtenidos utilizando este algoritmo son mejores que los obtenidos con el algoritmo </w:t>
-      </w:r>
-      <w:proofErr w:type="spellStart"/>
-      <w:r>
-        <w:rPr>
-          <w:i/>
-          <w:iCs/>
-          <w:lang w:val="es-ES"/>
-        </w:rPr>
-        <w:t>Sequential</w:t>
-      </w:r>
-      <w:proofErr w:type="spellEnd"/>
-      <w:r>
-        <w:rPr>
-          <w:i/>
-          <w:iCs/>
-          <w:lang w:val="es-ES"/>
-        </w:rPr>
-        <w:t xml:space="preserve"> Forward </w:t>
-      </w:r>
-      <w:proofErr w:type="spellStart"/>
-      <w:r>
-        <w:rPr>
-          <w:i/>
-          <w:iCs/>
-          <w:lang w:val="es-ES"/>
-        </w:rPr>
-        <w:t>Selection</w:t>
-      </w:r>
-      <w:proofErr w:type="spellEnd"/>
+        <w:t>Sequential Forward Selection</w:t>
+      </w:r>
       <w:r>
         <w:rPr>
           <w:i/>
@@ -11039,37 +10300,12 @@
           <w:lang w:eastAsia="x-none"/>
         </w:rPr>
       </w:pPr>
-      <w:proofErr w:type="spellStart"/>
-      <w:r>
-        <w:rPr>
-          <w:spacing w:val="-1"/>
-          <w:lang w:eastAsia="x-none"/>
-        </w:rPr>
-        <w:t>Filter</w:t>
-      </w:r>
-      <w:proofErr w:type="spellEnd"/>
-      <w:r>
-        <w:rPr>
-          <w:spacing w:val="-1"/>
-          <w:lang w:eastAsia="x-none"/>
-        </w:rPr>
-        <w:t xml:space="preserve"> </w:t>
-      </w:r>
-      <w:proofErr w:type="spellStart"/>
-      <w:r>
-        <w:rPr>
-          <w:spacing w:val="-1"/>
-          <w:lang w:eastAsia="x-none"/>
-        </w:rPr>
-        <w:t>methods</w:t>
-      </w:r>
-      <w:proofErr w:type="spellEnd"/>
-      <w:r>
-        <w:rPr>
-          <w:spacing w:val="-1"/>
-          <w:lang w:eastAsia="x-none"/>
-        </w:rPr>
-        <w:t xml:space="preserve"> (métodos de filtrado)</w:t>
+      <w:r>
+        <w:rPr>
+          <w:spacing w:val="-1"/>
+          <w:lang w:eastAsia="x-none"/>
+        </w:rPr>
+        <w:t>Filter methods (métodos de filtrado)</w:t>
       </w:r>
     </w:p>
     <w:p>
@@ -11195,7 +10431,7 @@
           <w:lang w:eastAsia="x-none"/>
         </w:rPr>
         <w:pict w14:anchorId="06F4FAC5">
-          <v:shape id="Picture 2" o:spid="_x0000_i1037" type="#_x0000_t75" style="width:128.4pt;height:45pt;visibility:visible;mso-wrap-style:square">
+          <v:shape id="Picture 2" o:spid="_x0000_i1037" type="#_x0000_t75" style="width:111pt;height:39pt;visibility:visible;mso-wrap-style:square">
             <v:imagedata r:id="rId31" o:title="" croptop="8937f" cropbottom="12511f" cropleft="5710f" cropright="7447f"/>
           </v:shape>
         </w:pict>
@@ -11285,7 +10521,6 @@
           <w:lang w:eastAsia="x-none"/>
         </w:rPr>
       </w:pPr>
-      <w:proofErr w:type="spellStart"/>
       <w:r>
         <w:rPr>
           <w:rFonts w:ascii="Times New Roman" w:eastAsia="SimSun" w:hAnsi="Times New Roman"/>
@@ -11294,18 +10529,7 @@
           <w:szCs w:val="20"/>
           <w:lang w:eastAsia="x-none"/>
         </w:rPr>
-        <w:t>cov</w:t>
-      </w:r>
-      <w:proofErr w:type="spellEnd"/>
-      <w:r>
-        <w:rPr>
-          <w:rFonts w:ascii="Times New Roman" w:eastAsia="SimSun" w:hAnsi="Times New Roman"/>
-          <w:spacing w:val="-1"/>
-          <w:sz w:val="20"/>
-          <w:szCs w:val="20"/>
-          <w:lang w:eastAsia="x-none"/>
-        </w:rPr>
-        <w:t>(X, Y) la covarianza entre X e Y.</w:t>
+        <w:t>cov(X, Y) la covarianza entre X e Y.</w:t>
       </w:r>
     </w:p>
     <w:p>
@@ -11321,7 +10545,6 @@
         </w:rPr>
       </w:pPr>
       <w:hyperlink r:id="rId32" w:history="1">
-        <w:proofErr w:type="spellStart"/>
         <w:r>
           <w:rPr>
             <w:rFonts w:ascii="Times New Roman" w:eastAsia="SimSun" w:hAnsi="Times New Roman"/>
@@ -11341,18 +10564,7 @@
           <w:szCs w:val="20"/>
           <w:lang w:eastAsia="x-none"/>
         </w:rPr>
-        <w:t>x</w:t>
-      </w:r>
-      <w:proofErr w:type="spellEnd"/>
-      <w:r>
-        <w:rPr>
-          <w:rFonts w:ascii="Times New Roman" w:eastAsia="SimSun" w:hAnsi="Times New Roman"/>
-          <w:spacing w:val="-1"/>
-          <w:sz w:val="20"/>
-          <w:szCs w:val="20"/>
-          <w:lang w:eastAsia="x-none"/>
-        </w:rPr>
-        <w:t xml:space="preserve"> la desviación estándar de la variable X.</w:t>
+        <w:t>x la desviación estándar de la variable X.</w:t>
       </w:r>
     </w:p>
     <w:p>
@@ -11368,7 +10580,6 @@
         </w:rPr>
       </w:pPr>
       <w:hyperlink r:id="rId33" w:history="1">
-        <w:proofErr w:type="spellStart"/>
         <w:r>
           <w:rPr>
             <w:rFonts w:ascii="Times New Roman" w:eastAsia="SimSun" w:hAnsi="Times New Roman"/>
@@ -11388,18 +10599,7 @@
           <w:szCs w:val="20"/>
           <w:lang w:eastAsia="x-none"/>
         </w:rPr>
-        <w:t>y</w:t>
-      </w:r>
-      <w:proofErr w:type="spellEnd"/>
-      <w:r>
-        <w:rPr>
-          <w:rFonts w:ascii="Times New Roman" w:eastAsia="SimSun" w:hAnsi="Times New Roman"/>
-          <w:spacing w:val="-1"/>
-          <w:sz w:val="20"/>
-          <w:szCs w:val="20"/>
-          <w:lang w:eastAsia="x-none"/>
-        </w:rPr>
-        <w:t xml:space="preserve"> la desviación estándar de la variable Y.</w:t>
+        <w:t>y la desviación estándar de la variable Y.</w:t>
       </w:r>
     </w:p>
     <w:p>
@@ -12530,7 +11730,7 @@
           <w:szCs w:val="20"/>
           <w:lang w:eastAsia="x-none"/>
         </w:rPr>
-        <w:t>Chi-cuadrado</w:t>
+        <w:t>Chi</w:t>
       </w:r>
       <w:r>
         <w:rPr>
@@ -12540,7 +11740,7 @@
           <w:szCs w:val="20"/>
           <w:lang w:eastAsia="x-none"/>
         </w:rPr>
-        <w:t>.</w:t>
+        <w:t xml:space="preserve"> cuadrado</w:t>
       </w:r>
     </w:p>
     <w:p>
@@ -12558,7 +11758,14 @@
           <w:szCs w:val="20"/>
           <w:lang w:eastAsia="x-none"/>
         </w:rPr>
-        <w:t>Prueba en la que la medida sigue una distribución x2. Usa la distribución de frecuencias de los grupos de características para evaluar la probabilidad de correlación. Un ejemplo es la prueba de Bartlett</w:t>
+        <w:t xml:space="preserve">Prueba en la que la medida sigue una distribución </w:t>
+      </w:r>
+      <w:r>
+        <w:rPr>
+          <w:sz w:val="18"/>
+          <w:szCs w:val="18"/>
+        </w:rPr>
+        <w:t>χ2</w:t>
       </w:r>
       <w:r>
         <w:rPr>
@@ -12568,7 +11775,7 @@
           <w:szCs w:val="20"/>
           <w:lang w:eastAsia="x-none"/>
         </w:rPr>
-        <w:t>. Q</w:t>
+        <w:t>. Usa la distribución de frecuencias de los grupos de características para evaluar la probabilidad de correlación. Un ejemplo es la prueba de Bartlett</w:t>
       </w:r>
       <w:r>
         <w:rPr>
@@ -12578,7 +11785,7 @@
           <w:szCs w:val="20"/>
           <w:lang w:eastAsia="x-none"/>
         </w:rPr>
-        <w:t xml:space="preserve">ue comprueba si </w:t>
+        <w:t>, que</w:t>
       </w:r>
       <w:r>
         <w:rPr>
@@ -12588,6 +11795,16 @@
           <w:szCs w:val="20"/>
           <w:lang w:eastAsia="x-none"/>
         </w:rPr>
+        <w:t xml:space="preserve"> comprueba si </w:t>
+      </w:r>
+      <w:r>
+        <w:rPr>
+          <w:rFonts w:ascii="Times New Roman" w:eastAsia="SimSun" w:hAnsi="Times New Roman"/>
+          <w:spacing w:val="-1"/>
+          <w:sz w:val="20"/>
+          <w:szCs w:val="20"/>
+          <w:lang w:eastAsia="x-none"/>
+        </w:rPr>
         <w:t>‘</w:t>
       </w:r>
       <w:r>
@@ -12623,6 +11840,169 @@
       <w:r>
         <w:t xml:space="preserve"> </w:t>
       </w:r>
+    </w:p>
+    <w:p>
+      <w:pPr>
+        <w:pStyle w:val="Prrafodelista"/>
+        <w:spacing w:before="240"/>
+        <w:ind w:left="0"/>
+        <w:jc w:val="both"/>
+        <w:rPr>
+          <w:rFonts w:ascii="Times New Roman" w:eastAsia="SimSun" w:hAnsi="Times New Roman"/>
+          <w:spacing w:val="-1"/>
+          <w:sz w:val="20"/>
+          <w:szCs w:val="20"/>
+          <w:lang w:eastAsia="x-none"/>
+        </w:rPr>
+      </w:pPr>
+      <w:r>
+        <w:rPr>
+          <w:rFonts w:ascii="Times New Roman" w:eastAsia="SimSun" w:hAnsi="Times New Roman"/>
+          <w:spacing w:val="-1"/>
+          <w:sz w:val="20"/>
+          <w:szCs w:val="20"/>
+          <w:lang w:eastAsia="x-none"/>
+        </w:rPr>
+        <w:t>Este método busca</w:t>
+      </w:r>
+      <w:r>
+        <w:rPr>
+          <w:rFonts w:ascii="Times New Roman" w:eastAsia="SimSun" w:hAnsi="Times New Roman"/>
+          <w:spacing w:val="-1"/>
+          <w:sz w:val="20"/>
+          <w:szCs w:val="20"/>
+          <w:lang w:eastAsia="x-none"/>
+        </w:rPr>
+        <w:t xml:space="preserve"> por lo general, en el campo de la estadística, medir la independencia de dos eventos. Por lo general, mide la desviación entre la cantidad de eventos que hemos observado (O) y la cantidad de ellos que habíamos calculado que se esperaría que iban a ocurrir previamente (E). Por último, debemos de tener en cuenta el grado de libertad (C), que se trata del </w:t>
+      </w:r>
+      <w:r>
+        <w:rPr>
+          <w:rFonts w:ascii="Times New Roman" w:eastAsia="SimSun" w:hAnsi="Times New Roman"/>
+          <w:spacing w:val="-1"/>
+          <w:sz w:val="20"/>
+          <w:szCs w:val="20"/>
+          <w:lang w:eastAsia="x-none"/>
+        </w:rPr>
+        <w:t>total de observaciones menos el número de restricciones independientes impuestas en la observación.</w:t>
+      </w:r>
+      <w:r>
+        <w:rPr>
+          <w:rFonts w:ascii="Times New Roman" w:eastAsia="SimSun" w:hAnsi="Times New Roman"/>
+          <w:spacing w:val="-1"/>
+          <w:sz w:val="20"/>
+          <w:szCs w:val="20"/>
+          <w:lang w:eastAsia="x-none"/>
+        </w:rPr>
+        <w:t xml:space="preserve"> Su fórmula es la siguiente</w:t>
+      </w:r>
+    </w:p>
+    <w:p>
+      <w:pPr>
+        <w:pStyle w:val="Prrafodelista"/>
+        <w:spacing w:before="240"/>
+        <w:ind w:left="0"/>
+        <w:jc w:val="center"/>
+        <w:rPr>
+          <w:rFonts w:ascii="Times New Roman" w:eastAsia="SimSun" w:hAnsi="Times New Roman"/>
+          <w:spacing w:val="-1"/>
+          <w:sz w:val="20"/>
+          <w:szCs w:val="20"/>
+          <w:lang w:eastAsia="x-none"/>
+        </w:rPr>
+      </w:pPr>
+      <w:r>
+        <w:rPr>
+          <w:noProof/>
+        </w:rPr>
+        <w:pict w14:anchorId="631AEAF0">
+          <v:shape id="Imagen 2" o:spid="_x0000_i1068" type="#_x0000_t75" style="width:118.2pt;height:34.8pt;visibility:visible;mso-wrap-style:square">
+            <v:imagedata r:id="rId38" o:title="" croptop="8542f" cropbottom="37509f" cropleft="298f" cropright="23447f"/>
+          </v:shape>
+        </w:pict>
+      </w:r>
+    </w:p>
+    <w:p>
+      <w:pPr>
+        <w:pStyle w:val="figurecaption"/>
+        <w:jc w:val="center"/>
+      </w:pPr>
+      <w:r>
+        <w:t>.</w:t>
+      </w:r>
+      <w:r>
+        <w:t xml:space="preserve"> </w:t>
+      </w:r>
+      <w:r>
+        <w:t xml:space="preserve">Fórmula </w:t>
+      </w:r>
+      <w:r>
+        <w:t>para el cálculo de la prueba Chi cuadrado</w:t>
+      </w:r>
+      <w:r>
+        <w:t xml:space="preserve">. . Por </w:t>
+      </w:r>
+      <w:r>
+        <w:t>S</w:t>
+      </w:r>
+      <w:r>
+        <w:t xml:space="preserve">ampath </w:t>
+      </w:r>
+      <w:r>
+        <w:t>K</w:t>
+      </w:r>
+      <w:r>
+        <w:t xml:space="preserve">umar </w:t>
+      </w:r>
+      <w:r>
+        <w:t>G</w:t>
+      </w:r>
+      <w:r>
+        <w:t>ajawada</w:t>
+      </w:r>
+      <w:r>
+        <w:t>.</w:t>
+      </w:r>
+    </w:p>
+    <w:p>
+      <w:pPr>
+        <w:pStyle w:val="Prrafodelista"/>
+        <w:spacing w:before="240"/>
+        <w:ind w:left="0"/>
+        <w:jc w:val="both"/>
+        <w:rPr>
+          <w:rFonts w:ascii="Times New Roman" w:eastAsia="SimSun" w:hAnsi="Times New Roman"/>
+          <w:spacing w:val="-1"/>
+          <w:sz w:val="20"/>
+          <w:szCs w:val="20"/>
+          <w:lang w:eastAsia="x-none"/>
+        </w:rPr>
+      </w:pPr>
+      <w:r>
+        <w:rPr>
+          <w:rFonts w:ascii="Times New Roman" w:eastAsia="SimSun" w:hAnsi="Times New Roman"/>
+          <w:spacing w:val="-1"/>
+          <w:sz w:val="20"/>
+          <w:szCs w:val="20"/>
+          <w:lang w:eastAsia="x-none"/>
+        </w:rPr>
+        <w:lastRenderedPageBreak/>
+        <w:t>En nuestro caso, debemos determinar la relación entre las variables predictoras independientes y la variable objetivo, por lo que para el proceso de selección de características, debemos buscar las variables que tengan un mayor grado de dependencia con respecto a la variable resultado. Cuando dos variables son independientes, el valor esperado es similar al predicho, y obtendremos un valor Chi más reducido, por lo que cuando es alto, esta independencia será incorrecta. Teniendo en cuenta el punto anterior, debemos buscar variables que ofrezcan un valor más alto, ya que significa que esas variables serán dependientes con la variable objetivo, y por lo tanto deberían ser seleccionadas para el entrenamiento.</w:t>
+      </w:r>
+    </w:p>
+    <w:p>
+      <w:pPr>
+        <w:pStyle w:val="Prrafodelista"/>
+        <w:spacing w:before="240"/>
+        <w:ind w:left="0"/>
+        <w:jc w:val="both"/>
+        <w:rPr>
+          <w:rFonts w:ascii="Times New Roman" w:eastAsia="SimSun" w:hAnsi="Times New Roman"/>
+          <w:spacing w:val="-1"/>
+          <w:sz w:val="20"/>
+          <w:szCs w:val="20"/>
+          <w:lang w:eastAsia="x-none"/>
+        </w:rPr>
+      </w:pPr>
     </w:p>
     <w:p>
       <w:pPr>
@@ -12681,37 +12061,12 @@
           <w:lang w:eastAsia="x-none"/>
         </w:rPr>
       </w:pPr>
-      <w:proofErr w:type="spellStart"/>
-      <w:r>
-        <w:rPr>
-          <w:spacing w:val="-1"/>
-          <w:lang w:eastAsia="x-none"/>
-        </w:rPr>
-        <w:t>Wrapper</w:t>
-      </w:r>
-      <w:proofErr w:type="spellEnd"/>
-      <w:r>
-        <w:rPr>
-          <w:spacing w:val="-1"/>
-          <w:lang w:eastAsia="x-none"/>
-        </w:rPr>
-        <w:t xml:space="preserve"> </w:t>
-      </w:r>
-      <w:proofErr w:type="spellStart"/>
-      <w:r>
-        <w:rPr>
-          <w:spacing w:val="-1"/>
-          <w:lang w:eastAsia="x-none"/>
-        </w:rPr>
-        <w:t>methods</w:t>
-      </w:r>
-      <w:proofErr w:type="spellEnd"/>
-      <w:r>
-        <w:rPr>
-          <w:spacing w:val="-1"/>
-          <w:lang w:eastAsia="x-none"/>
-        </w:rPr>
-        <w:t xml:space="preserve"> (métodos de envoltura)</w:t>
+      <w:r>
+        <w:rPr>
+          <w:spacing w:val="-1"/>
+          <w:lang w:eastAsia="x-none"/>
+        </w:rPr>
+        <w:t>Wrapper methods (métodos de envoltura)</w:t>
       </w:r>
     </w:p>
     <w:p>
@@ -12734,10 +12089,9 @@
         <w:rPr>
           <w:noProof/>
         </w:rPr>
-        <w:lastRenderedPageBreak/>
         <w:pict w14:anchorId="214CC54A">
           <v:shape id="Picture 5" o:spid="_x0000_i1059" type="#_x0000_t75" style="width:247.8pt;height:69.6pt;visibility:visible;mso-wrap-style:square">
-            <v:imagedata r:id="rId38" o:title=""/>
+            <v:imagedata r:id="rId39" o:title=""/>
           </v:shape>
         </w:pict>
       </w:r>
@@ -12844,7 +12198,10 @@
         <w:jc w:val="both"/>
       </w:pPr>
       <w:r>
-        <w:t>Aquí debemos tener en cuenta el criterio de parada establecido para el método elegido, ya que aparte de ser una disminución en el rendimiento en comparación a la iteración anterior, en caso de una búsqueda bidireccional bien podría ser por ejemplo un límite establecido previamente en cuanto al número de características máximas o mínimas del subconjunto que se va obteniendo.</w:t>
+        <w:t xml:space="preserve">Aquí debemos tener en cuenta el criterio de parada establecido para el método elegido, ya que aparte de ser una disminución en el rendimiento en comparación a la iteración anterior, en caso de una búsqueda bidireccional bien podría ser por ejemplo un límite establecido previamente en cuanto al </w:t>
+      </w:r>
+      <w:r>
+        <w:t>número de características máximas o mínimas del subconjunto que se va obteniendo.</w:t>
       </w:r>
     </w:p>
     <w:p>
@@ -12940,37 +12297,12 @@
           <w:lang w:eastAsia="x-none"/>
         </w:rPr>
       </w:pPr>
-      <w:proofErr w:type="spellStart"/>
-      <w:r>
-        <w:rPr>
-          <w:spacing w:val="-1"/>
-          <w:lang w:eastAsia="x-none"/>
-        </w:rPr>
-        <w:t>Embedded</w:t>
-      </w:r>
-      <w:proofErr w:type="spellEnd"/>
-      <w:r>
-        <w:rPr>
-          <w:spacing w:val="-1"/>
-          <w:lang w:eastAsia="x-none"/>
-        </w:rPr>
-        <w:t xml:space="preserve"> </w:t>
-      </w:r>
-      <w:proofErr w:type="spellStart"/>
-      <w:r>
-        <w:rPr>
-          <w:spacing w:val="-1"/>
-          <w:lang w:eastAsia="x-none"/>
-        </w:rPr>
-        <w:t>methods</w:t>
-      </w:r>
-      <w:proofErr w:type="spellEnd"/>
-      <w:r>
-        <w:rPr>
-          <w:spacing w:val="-1"/>
-          <w:lang w:eastAsia="x-none"/>
-        </w:rPr>
-        <w:t xml:space="preserve"> (métodos integrados)</w:t>
+      <w:r>
+        <w:rPr>
+          <w:spacing w:val="-1"/>
+          <w:lang w:eastAsia="x-none"/>
+        </w:rPr>
+        <w:t>Embedded methods (métodos integrados)</w:t>
       </w:r>
     </w:p>
     <w:p>
@@ -12995,7 +12327,7 @@
         </w:rPr>
         <w:pict w14:anchorId="752A4ADD">
           <v:shape id="Imagen 3" o:spid="_x0000_i1060" type="#_x0000_t75" alt="Related image" style="width:229.2pt;height:1in;visibility:visible;mso-wrap-style:square">
-            <v:imagedata r:id="rId39" o:title="Related image"/>
+            <v:imagedata r:id="rId40" o:title="Related image"/>
           </v:shape>
         </w:pict>
       </w:r>
@@ -13046,7 +12378,10 @@
         <w:jc w:val="both"/>
       </w:pPr>
       <w:r>
-        <w:t>Añaden una penalización a los parámetros de un modelo dado con el fin de evitar sobreajustes. Hay 3 tipos:</w:t>
+        <w:t>Añaden una penalización a los parámetros de un modelo dado con el fin de evitar sobreajustes</w:t>
+      </w:r>
+      <w:r>
+        <w:t>.</w:t>
       </w:r>
     </w:p>
     <w:p>
@@ -13081,7 +12416,7 @@
         </w:rPr>
         <w:pict w14:anchorId="02F6F916">
           <v:shape id="Picture 3" o:spid="_x0000_i1061" type="#_x0000_t75" style="width:217.8pt;height:69pt;visibility:visible;mso-wrap-style:square">
-            <v:imagedata r:id="rId40" o:title=""/>
+            <v:imagedata r:id="rId41" o:title=""/>
           </v:shape>
         </w:pict>
       </w:r>
@@ -13158,7 +12493,11 @@
         <w:jc w:val="both"/>
       </w:pPr>
       <w:r>
-        <w:t>Tienen en cuenta la importancia de las características a la hora de seleccionarlas, de modo que obtenemos las variables con mayor importancia al ahora de dar un resultado fiable. Estos árboles de decisión están formados por un conjunto de características aleatorias del problema a tratar, de modo que un árbol no podrá acceder a las demás características. Cada nodo simboliza una condición de una característica, de modo que cada nodo divide el conjunto de datos en dos conjuntos distintos.</w:t>
+        <w:t xml:space="preserve">Tienen en cuenta la importancia de las características a la hora de seleccionarlas, de modo que obtenemos las variables con mayor importancia al ahora de dar un resultado fiable. Estos árboles de decisión están formados por un conjunto de características aleatorias del problema a tratar, de modo que un árbol no podrá acceder a las demás características. Cada nodo </w:t>
+      </w:r>
+      <w:r>
+        <w:lastRenderedPageBreak/>
+        <w:t>simboliza una condición de una característica, de modo que cada nodo divide el conjunto de datos en dos conjuntos distintos.</w:t>
       </w:r>
     </w:p>
     <w:p>
@@ -13174,15 +12513,7 @@
         <w:jc w:val="both"/>
       </w:pPr>
       <w:r>
-        <w:t>En concreto, por poner un ejemplo de implementación, proponemos mostrar la teoría detrás de la implementación que realiza la librería que se usa como base en la aplicación práctica de este trabajo, “</w:t>
-      </w:r>
-      <w:proofErr w:type="spellStart"/>
-      <w:r>
-        <w:t>Scikit-learn</w:t>
-      </w:r>
-      <w:proofErr w:type="spellEnd"/>
-      <w:r>
-        <w:t xml:space="preserve">”, el </w:t>
+        <w:t xml:space="preserve">En concreto, por poner un ejemplo de implementación, proponemos mostrar la teoría detrás de la implementación que realiza la librería que se usa como base en la aplicación práctica de este trabajo, “Scikit-learn”, el </w:t>
       </w:r>
       <w:r>
         <w:t>cual,</w:t>
@@ -13215,6 +12546,15 @@
       </w:r>
       <w:r>
         <w:instrText xml:space="preserve"> INCLUDEPICTURE "https://miro.medium.com/max/2043/1*C-bkgMBs4drNVyBb1VJcEQ.png" \* MERGEFORMATINET </w:instrText>
+      </w:r>
+      <w:r>
+        <w:fldChar w:fldCharType="separate"/>
+      </w:r>
+      <w:r>
+        <w:fldChar w:fldCharType="begin"/>
+      </w:r>
+      <w:r>
+        <w:instrText xml:space="preserve"> INCLUDEPICTURE  "https://miro.medium.com/max/2043/1*C-bkgMBs4drNVyBb1VJcEQ.png" \* MERGEFORMATINET </w:instrText>
       </w:r>
       <w:r>
         <w:fldChar w:fldCharType="separate"/>
@@ -13222,9 +12562,12 @@
       <w:r>
         <w:pict w14:anchorId="71911648">
           <v:shape id="_x0000_i1062" type="#_x0000_t75" alt="" style="width:237.6pt;height:18.6pt">
-            <v:imagedata r:id="rId41" r:href="rId42" croptop="19338f" cropbottom="12892f" cropleft="1688f" cropright="3070f"/>
+            <v:imagedata r:id="rId42" r:href="rId43" croptop="19338f" cropbottom="12892f" cropleft="1688f" cropright="3070f"/>
           </v:shape>
         </w:pict>
+      </w:r>
+      <w:r>
+        <w:fldChar w:fldCharType="end"/>
       </w:r>
       <w:r>
         <w:fldChar w:fldCharType="end"/>
@@ -13264,7 +12607,6 @@
         </w:rPr>
       </w:pPr>
       <w:r>
-        <w:lastRenderedPageBreak/>
         <w:tab/>
       </w:r>
       <w:r>
@@ -13289,9 +12631,18 @@
         <w:fldChar w:fldCharType="separate"/>
       </w:r>
       <w:r>
+        <w:fldChar w:fldCharType="begin"/>
+      </w:r>
+      <w:r>
+        <w:instrText xml:space="preserve"> INCLUDEPICTURE  "https://miro.medium.com/max/2043/1*C-bkgMBs4drNVyBb1VJcEQ.png" \* MERGEFORMATINET </w:instrText>
+      </w:r>
+      <w:r>
+        <w:fldChar w:fldCharType="separate"/>
+      </w:r>
+      <w:r>
         <w:pict w14:anchorId="3354EC0C">
-          <v:shape id="_x0000_i1082" type="#_x0000_t75" alt="" style="width:8.4pt;height:7.8pt">
-            <v:imagedata r:id="rId41" r:href="rId43" croptop="24754f" cropbottom="17586f" cropleft="2449f" cropright="59397f"/>
+          <v:shape id="_x0000_i1063" type="#_x0000_t75" alt="" style="width:8.4pt;height:7.8pt">
+            <v:imagedata r:id="rId42" r:href="rId44" croptop="24754f" cropbottom="17586f" cropleft="2449f" cropright="59397f"/>
           </v:shape>
         </w:pict>
       </w:r>
@@ -13299,6 +12650,9 @@
         <w:fldChar w:fldCharType="end"/>
       </w:r>
       <w:r>
+        <w:fldChar w:fldCharType="end"/>
+      </w:r>
+      <w:r>
         <w:t xml:space="preserve"> </w:t>
       </w:r>
       <w:r>
@@ -13348,9 +12702,30 @@
           <w:sz w:val="20"/>
           <w:szCs w:val="20"/>
         </w:rPr>
+        <w:fldChar w:fldCharType="begin"/>
+      </w:r>
+      <w:r>
+        <w:rPr>
+          <w:sz w:val="20"/>
+          <w:szCs w:val="20"/>
+        </w:rPr>
+        <w:instrText xml:space="preserve"> INCLUDEPICTURE  "https://miro.medium.com/max/2043/1*C-bkgMBs4drNVyBb1VJcEQ.png" \* MERGEFORMATINET </w:instrText>
+      </w:r>
+      <w:r>
+        <w:rPr>
+          <w:sz w:val="20"/>
+          <w:szCs w:val="20"/>
+        </w:rPr>
+        <w:fldChar w:fldCharType="separate"/>
+      </w:r>
+      <w:r>
+        <w:rPr>
+          <w:sz w:val="20"/>
+          <w:szCs w:val="20"/>
+        </w:rPr>
         <w:pict w14:anchorId="38A08EE8">
-          <v:shape id="_x0000_i1094" type="#_x0000_t75" alt="" style="width:7.2pt;height:7.2pt">
-            <v:imagedata r:id="rId41" r:href="rId44" croptop="24754f" cropbottom="17586f" cropleft="9618f" cropright="52879f"/>
+          <v:shape id="_x0000_i1064" type="#_x0000_t75" alt="" style="width:7.2pt;height:7.2pt">
+            <v:imagedata r:id="rId42" r:href="rId45" croptop="24754f" cropbottom="17586f" cropleft="9618f" cropright="52879f"/>
           </v:shape>
         </w:pict>
       </w:r>
@@ -13366,6 +12741,13 @@
           <w:sz w:val="20"/>
           <w:szCs w:val="20"/>
         </w:rPr>
+        <w:fldChar w:fldCharType="end"/>
+      </w:r>
+      <w:r>
+        <w:rPr>
+          <w:sz w:val="20"/>
+          <w:szCs w:val="20"/>
+        </w:rPr>
         <w:t xml:space="preserve"> </w:t>
       </w:r>
       <w:r>
@@ -13373,14 +12755,7 @@
           <w:sz w:val="20"/>
           <w:szCs w:val="20"/>
         </w:rPr>
-        <w:t>el número de ejemplos que llegan al nodo ‘j’,</w:t>
-      </w:r>
-      <w:r>
-        <w:rPr>
-          <w:sz w:val="20"/>
-          <w:szCs w:val="20"/>
-        </w:rPr>
-        <w:t xml:space="preserve"> </w:t>
+        <w:t xml:space="preserve">el número de ejemplos que llegan al nodo ‘j’, </w:t>
       </w:r>
       <w:r>
         <w:rPr>
@@ -13408,9 +12783,30 @@
           <w:sz w:val="20"/>
           <w:szCs w:val="20"/>
         </w:rPr>
+        <w:fldChar w:fldCharType="begin"/>
+      </w:r>
+      <w:r>
+        <w:rPr>
+          <w:sz w:val="20"/>
+          <w:szCs w:val="20"/>
+        </w:rPr>
+        <w:instrText xml:space="preserve"> INCLUDEPICTURE  "https://miro.medium.com/max/2043/1*C-bkgMBs4drNVyBb1VJcEQ.png" \* MERGEFORMATINET </w:instrText>
+      </w:r>
+      <w:r>
+        <w:rPr>
+          <w:sz w:val="20"/>
+          <w:szCs w:val="20"/>
+        </w:rPr>
+        <w:fldChar w:fldCharType="separate"/>
+      </w:r>
+      <w:r>
+        <w:rPr>
+          <w:sz w:val="20"/>
+          <w:szCs w:val="20"/>
+        </w:rPr>
         <w:pict w14:anchorId="439DEAE2">
-          <v:shape id="_x0000_i1098" type="#_x0000_t75" alt="" style="width:7.2pt;height:12pt">
-            <v:imagedata r:id="rId41" r:href="rId45" croptop="18495f" cropbottom="17586f" cropleft="12661f" cropright="50303f"/>
+          <v:shape id="_x0000_i1065" type="#_x0000_t75" alt="" style="width:7.2pt;height:12pt">
+            <v:imagedata r:id="rId42" r:href="rId46" croptop="18495f" cropbottom="17586f" cropleft="12661f" cropright="50303f"/>
           </v:shape>
         </w:pict>
       </w:r>
@@ -13426,21 +12822,14 @@
           <w:sz w:val="20"/>
           <w:szCs w:val="20"/>
         </w:rPr>
-        <w:t xml:space="preserve"> la pureza del </w:t>
-      </w:r>
-      <w:r>
-        <w:rPr>
-          <w:sz w:val="20"/>
-          <w:szCs w:val="20"/>
-        </w:rPr>
-        <w:t>nodo ‘j’</w:t>
-      </w:r>
-      <w:r>
-        <w:rPr>
-          <w:sz w:val="20"/>
-          <w:szCs w:val="20"/>
-        </w:rPr>
-        <w:t>, y los atribujos ‘left’, y ‘right’ los nodos hijos izquierdo y derecho, respectivamente.</w:t>
+        <w:fldChar w:fldCharType="end"/>
+      </w:r>
+      <w:r>
+        <w:rPr>
+          <w:sz w:val="20"/>
+          <w:szCs w:val="20"/>
+        </w:rPr>
+        <w:t xml:space="preserve"> la pureza del nodo ‘j’, y los atribujos ‘left’, y ‘right’ los nodos hijos izquierdo y derecho, respectivamente.</w:t>
       </w:r>
       <w:r>
         <w:rPr>
@@ -13503,8 +12892,8 @@
       </w:pPr>
       <w:r>
         <w:pict w14:anchorId="18169306">
-          <v:shape id="_x0000_i1118" type="#_x0000_t75" style="width:153.6pt;height:30.6pt;visibility:visible;mso-wrap-style:square">
-            <v:imagedata r:id="rId46" o:title="" croptop="14284f" cropbottom="8402f" cropleft="10992f" cropright="15064f"/>
+          <v:shape id="_x0000_i1066" type="#_x0000_t75" style="width:153.6pt;height:30.6pt;visibility:visible;mso-wrap-style:square">
+            <v:imagedata r:id="rId47" o:title="" croptop="14284f" cropbottom="8402f" cropleft="10992f" cropright="15064f"/>
           </v:shape>
         </w:pict>
       </w:r>
@@ -13515,13 +12904,7 @@
         <w:jc w:val="center"/>
       </w:pPr>
       <w:r>
-        <w:t xml:space="preserve">Fórmula de la </w:t>
-      </w:r>
-      <w:r>
-        <w:t>importacia de una característica en un árbol de decisión</w:t>
-      </w:r>
-      <w:r>
-        <w:t xml:space="preserve">. Por </w:t>
+        <w:t xml:space="preserve">Fórmula de la importacia de una característica en un árbol de decisión. Por </w:t>
       </w:r>
       <w:r>
         <w:t>Stacey Ronaghan</w:t>
@@ -13574,8 +12957,8 @@
       </w:pPr>
       <w:r>
         <w:pict w14:anchorId="06F956D5">
-          <v:shape id="_x0000_i1127" type="#_x0000_t75" style="width:120.6pt;height:25.8pt;visibility:visible;mso-wrap-style:square">
-            <v:imagedata r:id="rId47" o:title="" croptop="11627f" cropbottom="8456f" cropleft="20081f" cropright="14273f"/>
+          <v:shape id="_x0000_i1067" type="#_x0000_t75" style="width:120.6pt;height:25.8pt;visibility:visible;mso-wrap-style:square">
+            <v:imagedata r:id="rId48" o:title="" croptop="11627f" cropbottom="8456f" cropleft="20081f" cropright="14273f"/>
           </v:shape>
         </w:pict>
       </w:r>
@@ -13586,13 +12969,7 @@
         <w:jc w:val="center"/>
       </w:pPr>
       <w:r>
-        <w:t xml:space="preserve">Fórmula de la importacia de una característica en un </w:t>
-      </w:r>
-      <w:r>
-        <w:t>bosque de árboles aleatorios</w:t>
-      </w:r>
-      <w:r>
-        <w:t xml:space="preserve">. Por </w:t>
+        <w:t xml:space="preserve">Fórmula de la importacia de una característica en un bosque de árboles aleatorios. Por </w:t>
       </w:r>
       <w:r>
         <w:t>Stacey Ronaghan</w:t>
@@ -13838,7 +13215,11 @@
         <w:jc w:val="both"/>
       </w:pPr>
       <w:r>
-        <w:t>Los métodos de envoltura nos serán de utilidad cuando queramos obtener el resultado más optimo en un conjunto de características de relativo tamaño, de modo que evitaríamos el sobreajuste al no ser este de un tamaño pequeño, y siempre y cuando no nos importe el coste computacional.</w:t>
+        <w:t xml:space="preserve">Los métodos de envoltura nos serán de utilidad cuando queramos obtener el resultado más optimo en un conjunto de características de relativo tamaño, de modo que evitaríamos el sobreajuste al no ser este de </w:t>
+      </w:r>
+      <w:r>
+        <w:lastRenderedPageBreak/>
+        <w:t>un tamaño pequeño, y siempre y cuando no nos importe el coste computacional.</w:t>
       </w:r>
     </w:p>
     <w:p>
@@ -13850,7 +13231,13 @@
         <w:jc w:val="both"/>
       </w:pPr>
       <w:r>
-        <w:t>Los métodos integrados, al igual que los de envoltura, nos devolverán la solución más óptima, aunque estos debido a su complejidad es más conveniente usarlos cuando tenemos un conjunto de características de gran tamaño, de modo que se comenzaría simplificando el problema usando la técnica de filtrado conveniente para posteriormente pasar a usar el método de envoltura deseado.</w:t>
+        <w:t xml:space="preserve">Los métodos integrados, al igual que los de envoltura, nos devolverán la solución </w:t>
+      </w:r>
+      <w:r>
+        <w:t>óptima</w:t>
+      </w:r>
+      <w:r>
+        <w:t>, aunque estos debido a su complejidad es más conveniente usarlos cuando tenemos un conjunto de características de gran tamaño, de modo que se comenzaría simplificando el problema usando la técnica de filtrado conveniente para posteriormente pasar a usar el método de envoltura deseado.</w:t>
       </w:r>
     </w:p>
     <w:p>
@@ -13871,7 +13258,7 @@
       <w:r>
         <w:t xml:space="preserve">Página web del curso IA de Ingeniería del Software. </w:t>
       </w:r>
-      <w:hyperlink r:id="rId48" w:history="1">
+      <w:hyperlink r:id="rId49" w:history="1">
         <w:r>
           <w:rPr>
             <w:rStyle w:val="Hipervnculo"/>
@@ -13896,7 +13283,7 @@
       <w:r>
         <w:t xml:space="preserve">” de.la publicación eldiario.es </w:t>
       </w:r>
-      <w:hyperlink r:id="rId49" w:history="1">
+      <w:hyperlink r:id="rId50" w:history="1">
         <w:r>
           <w:rPr>
             <w:rStyle w:val="Hipervnculo"/>
@@ -13921,7 +13308,7 @@
       <w:r>
         <w:t xml:space="preserve">” en Wikipedia </w:t>
       </w:r>
-      <w:hyperlink r:id="rId50" w:history="1">
+      <w:hyperlink r:id="rId51" w:history="1">
         <w:r>
           <w:rPr>
             <w:rStyle w:val="Hipervnculo"/>
@@ -13946,7 +13333,7 @@
       <w:r>
         <w:t xml:space="preserve">” </w:t>
       </w:r>
-      <w:hyperlink r:id="rId51" w:history="1">
+      <w:hyperlink r:id="rId52" w:history="1">
         <w:r>
           <w:rPr>
             <w:rStyle w:val="Hipervnculo"/>
@@ -13968,7 +13355,7 @@
       <w:r>
         <w:t xml:space="preserve">“Data Mining con Árboles de Decisión”, por Jorge Martín Arevalillo, </w:t>
       </w:r>
-      <w:hyperlink r:id="rId52" w:history="1">
+      <w:hyperlink r:id="rId53" w:history="1">
         <w:r>
           <w:rPr>
             <w:rStyle w:val="Hipervnculo"/>
@@ -13991,7 +13378,6 @@
         <w:pStyle w:val="references"/>
       </w:pPr>
       <w:r>
-        <w:lastRenderedPageBreak/>
         <w:t>“</w:t>
       </w:r>
       <w:r>
@@ -14000,7 +13386,7 @@
       <w:r>
         <w:t xml:space="preserve">” </w:t>
       </w:r>
-      <w:hyperlink r:id="rId53" w:history="1">
+      <w:hyperlink r:id="rId54" w:history="1">
         <w:r>
           <w:rPr>
             <w:rStyle w:val="Hipervnculo"/>
@@ -14037,7 +13423,7 @@
       <w:r>
         <w:t xml:space="preserve">” </w:t>
       </w:r>
-      <w:hyperlink r:id="rId54" w:history="1">
+      <w:hyperlink r:id="rId55" w:history="1">
         <w:r>
           <w:rPr>
             <w:rStyle w:val="Hipervnculo"/>
@@ -14062,7 +13448,7 @@
       <w:r>
         <w:t xml:space="preserve">“Estructuras de Datos” - </w:t>
       </w:r>
-      <w:hyperlink r:id="rId55" w:history="1">
+      <w:hyperlink r:id="rId56" w:history="1">
         <w:r>
           <w:rPr>
             <w:rStyle w:val="Hipervnculo"/>
@@ -14087,7 +13473,7 @@
       <w:r>
         <w:t xml:space="preserve">“Sequential Feature Selection” - </w:t>
       </w:r>
-      <w:hyperlink r:id="rId56" w:history="1">
+      <w:hyperlink r:id="rId57" w:history="1">
         <w:r>
           <w:rPr>
             <w:rStyle w:val="Hipervnculo"/>
@@ -14120,7 +13506,7 @@
       <w:r>
         <w:t xml:space="preserve">” </w:t>
       </w:r>
-      <w:hyperlink r:id="rId57" w:history="1">
+      <w:hyperlink r:id="rId58" w:history="1">
         <w:r>
           <w:rPr>
             <w:rStyle w:val="Hipervnculo"/>
@@ -14139,7 +13525,7 @@
       <w:r>
         <w:t xml:space="preserve">“Selección de variable” </w:t>
       </w:r>
-      <w:hyperlink r:id="rId58" w:anchor="cite_note-ReferenceA-19" w:history="1">
+      <w:hyperlink r:id="rId59" w:anchor="cite_note-ReferenceA-19" w:history="1">
         <w:r>
           <w:rPr>
             <w:rStyle w:val="Hipervnculo"/>
@@ -14164,7 +13550,7 @@
       <w:r>
         <w:t xml:space="preserve">” </w:t>
       </w:r>
-      <w:hyperlink r:id="rId59" w:history="1">
+      <w:hyperlink r:id="rId60" w:history="1">
         <w:r>
           <w:rPr>
             <w:rStyle w:val="Hipervnculo"/>
@@ -14183,7 +13569,7 @@
       <w:r>
         <w:t xml:space="preserve">“Linear discriminant analysis” </w:t>
       </w:r>
-      <w:hyperlink r:id="rId60" w:history="1">
+      <w:hyperlink r:id="rId61" w:history="1">
         <w:r>
           <w:rPr>
             <w:rStyle w:val="Hipervnculo"/>
@@ -14202,7 +13588,7 @@
       <w:r>
         <w:t xml:space="preserve">“Linear discriminant analysis y quadratic discriminant analysis” </w:t>
       </w:r>
-      <w:hyperlink r:id="rId61" w:history="1">
+      <w:hyperlink r:id="rId62" w:history="1">
         <w:r>
           <w:rPr>
             <w:rStyle w:val="Hipervnculo"/>
@@ -14238,7 +13624,7 @@
       <w:r>
         <w:t xml:space="preserve"> </w:t>
       </w:r>
-      <w:hyperlink r:id="rId62" w:history="1">
+      <w:hyperlink r:id="rId63" w:history="1">
         <w:r>
           <w:rPr>
             <w:rStyle w:val="Hipervnculo"/>
@@ -14305,7 +13691,7 @@
       <w:r>
         <w:t xml:space="preserve">” </w:t>
       </w:r>
-      <w:hyperlink r:id="rId63" w:history="1">
+      <w:hyperlink r:id="rId64" w:history="1">
         <w:r>
           <w:rPr>
             <w:rStyle w:val="Hipervnculo"/>
@@ -14366,7 +13752,7 @@
       <w:r>
         <w:t xml:space="preserve">” </w:t>
       </w:r>
-      <w:hyperlink r:id="rId64" w:history="1">
+      <w:hyperlink r:id="rId65" w:history="1">
         <w:r>
           <w:rPr>
             <w:rStyle w:val="Hipervnculo"/>
@@ -14388,7 +13774,7 @@
       <w:r>
         <w:t xml:space="preserve">” </w:t>
       </w:r>
-      <w:hyperlink r:id="rId65" w:history="1">
+      <w:hyperlink r:id="rId66" w:history="1">
         <w:r>
           <w:rPr>
             <w:rStyle w:val="Hipervnculo"/>
@@ -14413,7 +13799,7 @@
       <w:r>
         <w:t xml:space="preserve">” </w:t>
       </w:r>
-      <w:hyperlink r:id="rId66" w:history="1">
+      <w:hyperlink r:id="rId67" w:history="1">
         <w:r>
           <w:rPr>
             <w:rStyle w:val="Hipervnculo"/>
@@ -14432,7 +13818,7 @@
       <w:r>
         <w:t xml:space="preserve">“L1 and L2 regularization methods.” </w:t>
       </w:r>
-      <w:hyperlink r:id="rId67" w:history="1">
+      <w:hyperlink r:id="rId68" w:history="1">
         <w:r>
           <w:rPr>
             <w:rStyle w:val="Hipervnculo"/>
@@ -14457,7 +13843,7 @@
       <w:r>
         <w:t xml:space="preserve">” </w:t>
       </w:r>
-      <w:hyperlink r:id="rId68" w:anchor="three" w:history="1">
+      <w:hyperlink r:id="rId69" w:anchor="three" w:history="1">
         <w:r>
           <w:rPr>
             <w:rStyle w:val="Hipervnculo"/>
@@ -14482,12 +13868,37 @@
       <w:r>
         <w:t xml:space="preserve">” </w:t>
       </w:r>
-      <w:hyperlink r:id="rId69" w:history="1">
+      <w:hyperlink r:id="rId70" w:history="1">
         <w:r>
           <w:rPr>
             <w:rStyle w:val="Hipervnculo"/>
           </w:rPr>
           <w:t>https://moredvikas.wordpress.com/2018/10/09/machine-learning-introduction-to-feature-selection-variable-selection-or-attribute-selection-or-dimensionality-reduction/</w:t>
+        </w:r>
+      </w:hyperlink>
+      <w:r>
+        <w:t xml:space="preserve"> Consultada el 17/06/2020</w:t>
+      </w:r>
+    </w:p>
+    <w:p>
+      <w:pPr>
+        <w:pStyle w:val="references"/>
+      </w:pPr>
+      <w:r>
+        <w:t>“</w:t>
+      </w:r>
+      <w:r>
+        <w:t>Chi-Square Test for Feature Selection in Machine learning</w:t>
+      </w:r>
+      <w:r>
+        <w:t xml:space="preserve">” </w:t>
+      </w:r>
+      <w:hyperlink r:id="rId71" w:history="1">
+        <w:r>
+          <w:rPr>
+            <w:rStyle w:val="Hipervnculo"/>
+          </w:rPr>
+          <w:t>https://towardsdatascience.com/chi-square-test-for-feature-selection-in-machine-learning-206b1f0b8223</w:t>
         </w:r>
       </w:hyperlink>
       <w:r>

</xml_diff>